<commit_message>
Installer updated to v6.0 final release and updated to 3.1.1.
git-svn-id: http://Marc-PC/svn/Full@1226 85f15e0e-5137-b144-a863-98bd542365a3
</commit_message>
<xml_diff>
--- a/trunk/biomass-succession/trunk/deploy/docs/LANDIS-II Biomass Succession v3.1 User Guide.docx
+++ b/trunk/biomass-succession/trunk/deploy/docs/LANDIS-II Biomass Succession v3.1 User Guide.docx
@@ -1,6 +1,6 @@
 
 <file path=word/document.xml><?xml version="1.0" encoding="utf-8"?>
-<w:document xmlns:ve="http://schemas.openxmlformats.org/markup-compatibility/2006" xmlns:o="urn:schemas-microsoft-com:office:office" xmlns:r="http://schemas.openxmlformats.org/officeDocument/2006/relationships" xmlns:m="http://schemas.openxmlformats.org/officeDocument/2006/math" xmlns:v="urn:schemas-microsoft-com:vml" xmlns:wp="http://schemas.openxmlformats.org/drawingml/2006/wordprocessingDrawing" xmlns:w10="urn:schemas-microsoft-com:office:word" xmlns:w="http://schemas.openxmlformats.org/wordprocessingml/2006/main" xmlns:wne="http://schemas.microsoft.com/office/word/2006/wordml">
+<w:document xmlns:wpc="http://schemas.microsoft.com/office/word/2010/wordprocessingCanvas" xmlns:mc="http://schemas.openxmlformats.org/markup-compatibility/2006" xmlns:o="urn:schemas-microsoft-com:office:office" xmlns:r="http://schemas.openxmlformats.org/officeDocument/2006/relationships" xmlns:m="http://schemas.openxmlformats.org/officeDocument/2006/math" xmlns:v="urn:schemas-microsoft-com:vml" xmlns:wp14="http://schemas.microsoft.com/office/word/2010/wordprocessingDrawing" xmlns:wp="http://schemas.openxmlformats.org/drawingml/2006/wordprocessingDrawing" xmlns:w10="urn:schemas-microsoft-com:office:word" xmlns:w="http://schemas.openxmlformats.org/wordprocessingml/2006/main" xmlns:w14="http://schemas.microsoft.com/office/word/2010/wordml" xmlns:wpg="http://schemas.microsoft.com/office/word/2010/wordprocessingGroup" xmlns:wpi="http://schemas.microsoft.com/office/word/2010/wordprocessingInk" xmlns:wne="http://schemas.microsoft.com/office/word/2006/wordml" xmlns:wps="http://schemas.microsoft.com/office/word/2010/wordprocessingShape" mc:Ignorable="w14 wp14">
   <w:body>
     <w:p>
       <w:pPr>
@@ -15,25 +15,51 @@
       <w:r>
         <w:t xml:space="preserve">ANDIS-II </w:t>
       </w:r>
-      <w:fldSimple w:instr=" DOCPROPERTY  &quot;Extension Name&quot;  \* MERGEFORMAT ">
-        <w:r>
-          <w:rPr>
-            <w:rStyle w:val="titleline1Char"/>
-          </w:rPr>
-          <w:t>Biomass Succession</w:t>
-        </w:r>
-      </w:fldSimple>
+      <w:r>
+        <w:fldChar w:fldCharType="begin"/>
+      </w:r>
+      <w:r>
+        <w:instrText xml:space="preserve"> DOCPROPERTY  "Extension Name"  \* MERGEFORMAT </w:instrText>
+      </w:r>
+      <w:r>
+        <w:fldChar w:fldCharType="separate"/>
+      </w:r>
+      <w:r>
+        <w:rPr>
+          <w:rStyle w:val="titleline1Char"/>
+        </w:rPr>
+        <w:t>Biomass Succession</w:t>
+      </w:r>
+      <w:r>
+        <w:rPr>
+          <w:rStyle w:val="titleline1Char"/>
+        </w:rPr>
+        <w:fldChar w:fldCharType="end"/>
+      </w:r>
       <w:r>
         <w:t xml:space="preserve"> v</w:t>
       </w:r>
-      <w:fldSimple w:instr=" DOCPROPERTY  &quot;Extension Version&quot;  \* MERGEFORMAT ">
-        <w:r>
-          <w:rPr>
-            <w:rStyle w:val="titleline1Char"/>
-          </w:rPr>
-          <w:t>3.1</w:t>
-        </w:r>
-      </w:fldSimple>
+      <w:r>
+        <w:fldChar w:fldCharType="begin"/>
+      </w:r>
+      <w:r>
+        <w:instrText xml:space="preserve"> DOCPROPERTY  "Extension Version"  \* MERGEFORMAT </w:instrText>
+      </w:r>
+      <w:r>
+        <w:fldChar w:fldCharType="separate"/>
+      </w:r>
+      <w:r>
+        <w:rPr>
+          <w:rStyle w:val="titleline1Char"/>
+        </w:rPr>
+        <w:t>3.1</w:t>
+      </w:r>
+      <w:r>
+        <w:rPr>
+          <w:rStyle w:val="titleline1Char"/>
+        </w:rPr>
+        <w:fldChar w:fldCharType="end"/>
+      </w:r>
     </w:p>
     <w:p>
       <w:pPr>
@@ -95,14 +121,27 @@
       <w:r>
         <w:t xml:space="preserve">Last Revised:  </w:t>
       </w:r>
-      <w:fldSimple w:instr=" DATE  \@ &quot;MMMM d, yyyy&quot;  \* MERGEFORMAT ">
-        <w:r>
-          <w:rPr>
-            <w:noProof/>
-          </w:rPr>
-          <w:t>April 20, 2012</w:t>
-        </w:r>
-      </w:fldSimple>
+      <w:r>
+        <w:fldChar w:fldCharType="begin"/>
+      </w:r>
+      <w:r>
+        <w:instrText xml:space="preserve"> DATE  \@ "MMMM d, yyyy"  \* MERGEFORMAT </w:instrText>
+      </w:r>
+      <w:r>
+        <w:fldChar w:fldCharType="separate"/>
+      </w:r>
+      <w:r>
+        <w:rPr>
+          <w:noProof/>
+        </w:rPr>
+        <w:t>July 11, 2013</w:t>
+      </w:r>
+      <w:r>
+        <w:rPr>
+          <w:noProof/>
+        </w:rPr>
+        <w:fldChar w:fldCharType="end"/>
+      </w:r>
     </w:p>
     <w:p>
       <w:pPr>
@@ -122,7 +161,7 @@
       <w:pPr>
         <w:pStyle w:val="text"/>
         <w:sectPr>
-          <w:headerReference w:type="default" r:id="rId7"/>
+          <w:headerReference w:type="default" r:id="rId8"/>
           <w:pgSz w:w="12240" w:h="15840" w:code="1"/>
           <w:pgMar w:top="1627" w:right="1627" w:bottom="2707" w:left="1627" w:header="935" w:footer="720" w:gutter="0"/>
           <w:cols w:space="720"/>
@@ -7562,6 +7601,7 @@
         <w:pStyle w:val="Heading1"/>
       </w:pPr>
       <w:r>
+        <w:lastRenderedPageBreak/>
         <w:fldChar w:fldCharType="end"/>
       </w:r>
       <w:bookmarkStart w:id="3" w:name="_Toc322682047"/>
@@ -7582,15 +7622,29 @@
       <w:r>
         <w:t xml:space="preserve">This document describes the </w:t>
       </w:r>
-      <w:fldSimple w:instr=" DOCPROPERTY  &quot;Extension Name&quot;  \* MERGEFORMAT ">
-        <w:r>
-          <w:rPr>
-            <w:b/>
-            <w:bCs/>
-          </w:rPr>
-          <w:t>Biomass Succession</w:t>
-        </w:r>
-      </w:fldSimple>
+      <w:r>
+        <w:fldChar w:fldCharType="begin"/>
+      </w:r>
+      <w:r>
+        <w:instrText xml:space="preserve"> DOCPROPERTY  "Extension Name"  \* MERGEFORMAT </w:instrText>
+      </w:r>
+      <w:r>
+        <w:fldChar w:fldCharType="separate"/>
+      </w:r>
+      <w:r>
+        <w:rPr>
+          <w:b/>
+          <w:bCs/>
+        </w:rPr>
+        <w:t>Biomass Succession</w:t>
+      </w:r>
+      <w:r>
+        <w:rPr>
+          <w:b/>
+          <w:bCs/>
+        </w:rPr>
+        <w:fldChar w:fldCharType="end"/>
+      </w:r>
       <w:r>
         <w:t xml:space="preserve"> </w:t>
       </w:r>
@@ -7657,16 +7711,21 @@
         <w:t xml:space="preserve">changes in cohort </w:t>
       </w:r>
       <w:r>
-        <w:t>biomass (g/</w:t>
+        <w:t>biomass (g</w:t>
+      </w:r>
+      <w:r>
+        <w:t xml:space="preserve"> </w:t>
       </w:r>
       <w:r>
         <w:t>m</w:t>
       </w:r>
+      <w:bookmarkStart w:id="4" w:name="_GoBack"/>
+      <w:bookmarkEnd w:id="4"/>
       <w:r>
         <w:rPr>
           <w:vertAlign w:val="superscript"/>
         </w:rPr>
-        <w:t>2</w:t>
+        <w:t>-2</w:t>
       </w:r>
       <w:r>
         <w:t>) are</w:t>
@@ -7699,16 +7758,16 @@
         </w:numPr>
         <w:spacing w:line="276" w:lineRule="auto"/>
       </w:pPr>
-      <w:bookmarkStart w:id="4" w:name="_Toc282434134"/>
-      <w:bookmarkStart w:id="5" w:name="_Toc133386203"/>
-      <w:bookmarkStart w:id="6" w:name="_Toc133907137"/>
-      <w:bookmarkStart w:id="7" w:name="_Toc133934405"/>
-      <w:bookmarkStart w:id="8" w:name="_Toc133942259"/>
-      <w:bookmarkStart w:id="9" w:name="_Toc322682048"/>
+      <w:bookmarkStart w:id="5" w:name="_Toc322682048"/>
+      <w:bookmarkStart w:id="6" w:name="_Toc282434134"/>
+      <w:bookmarkStart w:id="7" w:name="_Toc133386203"/>
+      <w:bookmarkStart w:id="8" w:name="_Toc133907137"/>
+      <w:bookmarkStart w:id="9" w:name="_Toc133934405"/>
+      <w:bookmarkStart w:id="10" w:name="_Toc133942259"/>
       <w:r>
         <w:t>What’s new in version 3.1</w:t>
       </w:r>
-      <w:bookmarkEnd w:id="9"/>
+      <w:bookmarkEnd w:id="5"/>
     </w:p>
     <w:p>
       <w:pPr>
@@ -7727,17 +7786,30 @@
         </w:numPr>
         <w:spacing w:line="276" w:lineRule="auto"/>
       </w:pPr>
-      <w:bookmarkStart w:id="10" w:name="_Toc322682049"/>
+      <w:bookmarkStart w:id="11" w:name="_Toc322682049"/>
       <w:r>
         <w:t xml:space="preserve">What’s new in version </w:t>
       </w:r>
-      <w:fldSimple w:instr=" DOCPROPERTY  &quot;Extension Version&quot;  \* MERGEFORMAT ">
-        <w:r>
-          <w:t>3.0</w:t>
-        </w:r>
-        <w:bookmarkEnd w:id="4"/>
-        <w:bookmarkEnd w:id="10"/>
-      </w:fldSimple>
+      <w:r>
+        <w:fldChar w:fldCharType="begin"/>
+      </w:r>
+      <w:r>
+        <w:instrText xml:space="preserve"> DOCPROPERTY  "Extension Version"  \* M</w:instrText>
+      </w:r>
+      <w:r>
+        <w:instrText xml:space="preserve">ERGEFORMAT </w:instrText>
+      </w:r>
+      <w:r>
+        <w:fldChar w:fldCharType="separate"/>
+      </w:r>
+      <w:r>
+        <w:t>3.0</w:t>
+      </w:r>
+      <w:bookmarkEnd w:id="6"/>
+      <w:bookmarkEnd w:id="11"/>
+      <w:r>
+        <w:fldChar w:fldCharType="end"/>
+      </w:r>
     </w:p>
     <w:p>
       <w:pPr>
@@ -7746,11 +7818,21 @@
       <w:r>
         <w:t>This document describes the current version (</w:t>
       </w:r>
-      <w:fldSimple w:instr=" DOCPROPERTY  &quot;Extension Version&quot;  \* MERGEFORMAT ">
-        <w:r>
-          <w:t>3.0</w:t>
-        </w:r>
-      </w:fldSimple>
+      <w:r>
+        <w:fldChar w:fldCharType="begin"/>
+      </w:r>
+      <w:r>
+        <w:instrText xml:space="preserve"> DOCPROPERTY  "Extension Version"  \* MERGEFORMAT </w:instrText>
+      </w:r>
+      <w:r>
+        <w:fldChar w:fldCharType="separate"/>
+      </w:r>
+      <w:r>
+        <w:t>3.0</w:t>
+      </w:r>
+      <w:r>
+        <w:fldChar w:fldCharType="end"/>
+      </w:r>
       <w:r>
         <w:t xml:space="preserve">) of the extension. </w:t>
       </w:r>
@@ -7813,18 +7895,22 @@
         <w:pStyle w:val="textbody"/>
       </w:pPr>
       <w:r>
-        <w:t>The extension now carries an additional species-ecoregion establishment probability modifier that is accessible to other extensions.  The modifier resets to a value of 1.0 after each succession time step.  Between succession time steps, disturbance extensions can change the value of the establishment modifier for any species-ecoregion combination.  At the successive succession time step, the regular probability of establishment for each species-ecoregion is multiplied by the corresponding establishment modifier, which (if the modifier does not equal 1.0) results in an altered establishment probability for that time step.  No additional inputs are required for this new functionality.</w:t>
+        <w:t xml:space="preserve">The extension now carries an additional species-ecoregion establishment probability modifier that is accessible to other extensions.  The modifier resets to a value of 1.0 after each succession time step.  Between succession time steps, disturbance extensions can change the value of the establishment modifier for any species-ecoregion combination.  At the successive succession time step, the </w:t>
+      </w:r>
+      <w:r>
+        <w:lastRenderedPageBreak/>
+        <w:t>regular probability of establishment for each species-ecoregion is multiplied by the corresponding establishment modifier, which (if the modifier does not equal 1.0) results in an altered establishment probability for that time step.  No additional inputs are required for this new functionality.</w:t>
       </w:r>
     </w:p>
     <w:p>
       <w:pPr>
         <w:pStyle w:val="Heading2"/>
       </w:pPr>
-      <w:bookmarkStart w:id="11" w:name="_Toc322682050"/>
+      <w:bookmarkStart w:id="12" w:name="_Toc322682050"/>
       <w:r>
         <w:t>What’s new in version 2.2</w:t>
       </w:r>
-      <w:bookmarkEnd w:id="11"/>
+      <w:bookmarkEnd w:id="12"/>
     </w:p>
     <w:p>
       <w:pPr>
@@ -7903,14 +7989,14 @@
       <w:pPr>
         <w:pStyle w:val="Heading2"/>
       </w:pPr>
-      <w:bookmarkStart w:id="12" w:name="_Toc322682051"/>
+      <w:bookmarkStart w:id="13" w:name="_Toc322682051"/>
       <w:r>
         <w:t>Wha</w:t>
       </w:r>
       <w:r>
         <w:t>t’s new in version 2.1</w:t>
       </w:r>
-      <w:bookmarkEnd w:id="12"/>
+      <w:bookmarkEnd w:id="13"/>
     </w:p>
     <w:p>
       <w:pPr>
@@ -7950,11 +8036,11 @@
       <w:pPr>
         <w:pStyle w:val="Heading2"/>
       </w:pPr>
-      <w:bookmarkStart w:id="13" w:name="_Toc322682052"/>
+      <w:bookmarkStart w:id="14" w:name="_Toc322682052"/>
       <w:r>
         <w:t>What’s new in version 2.0</w:t>
       </w:r>
-      <w:bookmarkEnd w:id="13"/>
+      <w:bookmarkEnd w:id="14"/>
     </w:p>
     <w:p>
       <w:pPr>
@@ -7969,7 +8055,11 @@
         <w:pStyle w:val="textbody"/>
       </w:pPr>
       <w:r>
-        <w:t>First and foremost, maximum aboveground biomass (AGB) is now an input parameter.  This change was made to accommodate recent data from the literature (Keeling and Phillips 2007) that suggest that the relationship between above ground net primary productivity (ANPP) and AGB is not linear beyond ~10 Mg ha</w:t>
+        <w:t xml:space="preserve">First and foremost, maximum aboveground biomass (AGB) is now an input parameter.  This change was made to accommodate recent data from the literature (Keeling and Phillips 2007) that suggest that the </w:t>
+      </w:r>
+      <w:r>
+        <w:lastRenderedPageBreak/>
+        <w:t>relationship between above ground net primary productivity (ANPP) and AGB is not linear beyond ~10 Mg ha</w:t>
       </w:r>
       <w:r>
         <w:rPr>
@@ -8043,15 +8133,15 @@
       <w:pPr>
         <w:pStyle w:val="Heading2"/>
       </w:pPr>
-      <w:bookmarkStart w:id="14" w:name="_Toc322682053"/>
-      <w:bookmarkEnd w:id="5"/>
-      <w:bookmarkEnd w:id="6"/>
+      <w:bookmarkStart w:id="15" w:name="_Toc322682053"/>
       <w:bookmarkEnd w:id="7"/>
       <w:bookmarkEnd w:id="8"/>
+      <w:bookmarkEnd w:id="9"/>
+      <w:bookmarkEnd w:id="10"/>
       <w:r>
         <w:t>Shade Calculation</w:t>
       </w:r>
-      <w:bookmarkEnd w:id="14"/>
+      <w:bookmarkEnd w:id="15"/>
     </w:p>
     <w:p>
       <w:pPr>
@@ -8075,13 +8165,13 @@
       <w:r>
         <w:t xml:space="preserve">the maximum </w:t>
       </w:r>
-      <w:bookmarkStart w:id="15" w:name="OLE_LINK1"/>
-      <w:bookmarkStart w:id="16" w:name="OLE_LINK2"/>
+      <w:bookmarkStart w:id="16" w:name="OLE_LINK1"/>
+      <w:bookmarkStart w:id="17" w:name="OLE_LINK2"/>
       <w:r>
         <w:t xml:space="preserve">possible biomass </w:t>
       </w:r>
-      <w:bookmarkEnd w:id="15"/>
       <w:bookmarkEnd w:id="16"/>
+      <w:bookmarkEnd w:id="17"/>
       <w:r>
         <w:t>for an ecoregion</w:t>
       </w:r>
@@ -8221,6 +8311,7 @@
         <w:rPr>
           <w:b/>
         </w:rPr>
+        <w:lastRenderedPageBreak/>
         <w:t xml:space="preserve">User </w:t>
       </w:r>
       <w:r>
@@ -8278,11 +8369,11 @@
       <w:pPr>
         <w:pStyle w:val="Heading2"/>
       </w:pPr>
-      <w:bookmarkStart w:id="17" w:name="_Toc322682054"/>
+      <w:bookmarkStart w:id="18" w:name="_Toc322682054"/>
       <w:r>
         <w:t>Cohort Reproduction – Disturbance Interactions</w:t>
       </w:r>
-      <w:bookmarkEnd w:id="17"/>
+      <w:bookmarkEnd w:id="18"/>
     </w:p>
     <w:p>
       <w:pPr>
@@ -8429,14 +8520,14 @@
       <w:pPr>
         <w:pStyle w:val="Heading2"/>
       </w:pPr>
-      <w:bookmarkStart w:id="18" w:name="_Toc322682055"/>
+      <w:bookmarkStart w:id="19" w:name="_Toc322682055"/>
       <w:r>
         <w:t xml:space="preserve">Cohort Reproduction </w:t>
       </w:r>
       <w:r>
         <w:t>– Initial Biomass</w:t>
       </w:r>
-      <w:bookmarkEnd w:id="18"/>
+      <w:bookmarkEnd w:id="19"/>
     </w:p>
     <w:p>
       <w:pPr>
@@ -8487,9 +8578,9 @@
             <o:lock v:ext="edit" aspectratio="t"/>
           </v:shapetype>
           <v:shape id="_x0000_i1025" type="#_x0000_t75" style="width:338.25pt;height:18pt" o:ole="">
-            <v:imagedata r:id="rId8" o:title=""/>
+            <v:imagedata r:id="rId9" o:title=""/>
           </v:shape>
-          <o:OLEObject Type="Embed" ProgID="Equation.3" ShapeID="_x0000_i1025" DrawAspect="Content" ObjectID="_1396423908" r:id="rId9"/>
+          <o:OLEObject Type="Embed" ProgID="Equation.3" ShapeID="_x0000_i1025" DrawAspect="Content" ObjectID="_1435062205" r:id="rId10"/>
         </w:object>
       </w:r>
     </w:p>
@@ -8499,6 +8590,7 @@
       </w:pPr>
       <w:proofErr w:type="gramStart"/>
       <w:r>
+        <w:lastRenderedPageBreak/>
         <w:t>where</w:t>
       </w:r>
       <w:proofErr w:type="gramEnd"/>
@@ -8622,11 +8714,11 @@
       <w:pPr>
         <w:pStyle w:val="Heading2"/>
       </w:pPr>
-      <w:bookmarkStart w:id="19" w:name="_Toc322682056"/>
+      <w:bookmarkStart w:id="20" w:name="_Toc322682056"/>
       <w:r>
         <w:t>Cohort Growth and Ageing</w:t>
       </w:r>
-      <w:bookmarkEnd w:id="19"/>
+      <w:bookmarkEnd w:id="20"/>
     </w:p>
     <w:p>
       <w:pPr>
@@ -8696,9 +8788,9 @@
         </w:rPr>
         <w:object w:dxaOrig="3300" w:dyaOrig="760">
           <v:shape id="_x0000_i1026" type="#_x0000_t75" style="width:165pt;height:38.25pt" o:ole="">
-            <v:imagedata r:id="rId10" o:title=""/>
+            <v:imagedata r:id="rId11" o:title=""/>
           </v:shape>
-          <o:OLEObject Type="Embed" ProgID="Equation.3" ShapeID="_x0000_i1026" DrawAspect="Content" ObjectID="_1396423909" r:id="rId11"/>
+          <o:OLEObject Type="Embed" ProgID="Equation.3" ShapeID="_x0000_i1026" DrawAspect="Content" ObjectID="_1435062206" r:id="rId12"/>
         </w:object>
       </w:r>
       <w:r>
@@ -8790,9 +8882,9 @@
         </w:rPr>
         <w:object w:dxaOrig="2700" w:dyaOrig="380">
           <v:shape id="_x0000_i1027" type="#_x0000_t75" style="width:135pt;height:18.75pt" o:ole="">
-            <v:imagedata r:id="rId12" o:title=""/>
+            <v:imagedata r:id="rId13" o:title=""/>
           </v:shape>
-          <o:OLEObject Type="Embed" ProgID="Equation.3" ShapeID="_x0000_i1027" DrawAspect="Content" ObjectID="_1396423910" r:id="rId13"/>
+          <o:OLEObject Type="Embed" ProgID="Equation.3" ShapeID="_x0000_i1027" DrawAspect="Content" ObjectID="_1435062207" r:id="rId14"/>
         </w:object>
       </w:r>
       <w:r>
@@ -8848,6 +8940,7 @@
         <w:rPr>
           <w:b/>
         </w:rPr>
+        <w:lastRenderedPageBreak/>
         <w:t xml:space="preserve">Note:  </w:t>
       </w:r>
       <w:r>
@@ -8961,9 +9054,9 @@
         </w:rPr>
         <w:object w:dxaOrig="3260" w:dyaOrig="420">
           <v:shape id="_x0000_i1028" type="#_x0000_t75" style="width:162.75pt;height:21pt" o:ole="">
-            <v:imagedata r:id="rId14" o:title=""/>
+            <v:imagedata r:id="rId15" o:title=""/>
           </v:shape>
-          <o:OLEObject Type="Embed" ProgID="Equation.3" ShapeID="_x0000_i1028" DrawAspect="Content" ObjectID="_1396423911" r:id="rId15"/>
+          <o:OLEObject Type="Embed" ProgID="Equation.3" ShapeID="_x0000_i1028" DrawAspect="Content" ObjectID="_1435062208" r:id="rId16"/>
         </w:object>
       </w:r>
       <w:r>
@@ -9056,9 +9149,9 @@
         </w:rPr>
         <w:object w:dxaOrig="4920" w:dyaOrig="380">
           <v:shape id="_x0000_i1029" type="#_x0000_t75" style="width:246pt;height:18.75pt" o:ole="">
-            <v:imagedata r:id="rId16" o:title=""/>
+            <v:imagedata r:id="rId17" o:title=""/>
           </v:shape>
-          <o:OLEObject Type="Embed" ProgID="Equation.3" ShapeID="_x0000_i1029" DrawAspect="Content" ObjectID="_1396423912" r:id="rId17"/>
+          <o:OLEObject Type="Embed" ProgID="Equation.3" ShapeID="_x0000_i1029" DrawAspect="Content" ObjectID="_1435062209" r:id="rId18"/>
         </w:object>
       </w:r>
       <w:r>
@@ -9120,9 +9213,9 @@
         </w:rPr>
         <w:object w:dxaOrig="4760" w:dyaOrig="740">
           <v:shape id="_x0000_i1030" type="#_x0000_t75" style="width:237.75pt;height:36.75pt" o:ole="">
-            <v:imagedata r:id="rId18" o:title=""/>
+            <v:imagedata r:id="rId19" o:title=""/>
           </v:shape>
-          <o:OLEObject Type="Embed" ProgID="Equation.3" ShapeID="_x0000_i1030" DrawAspect="Content" ObjectID="_1396423913" r:id="rId19"/>
+          <o:OLEObject Type="Embed" ProgID="Equation.3" ShapeID="_x0000_i1030" DrawAspect="Content" ObjectID="_1435062210" r:id="rId20"/>
         </w:object>
       </w:r>
       <w:r>
@@ -9142,11 +9235,11 @@
       <w:pPr>
         <w:pStyle w:val="Heading2"/>
       </w:pPr>
-      <w:bookmarkStart w:id="20" w:name="_Toc322682057"/>
+      <w:bookmarkStart w:id="21" w:name="_Toc322682057"/>
       <w:r>
         <w:t>Cohort Senescence and Mortality</w:t>
       </w:r>
-      <w:bookmarkEnd w:id="20"/>
+      <w:bookmarkEnd w:id="21"/>
     </w:p>
     <w:p>
       <w:pPr>
@@ -9206,11 +9299,12 @@
       <w:pPr>
         <w:pStyle w:val="Heading2"/>
       </w:pPr>
-      <w:bookmarkStart w:id="21" w:name="_Toc322682058"/>
-      <w:r>
+      <w:bookmarkStart w:id="22" w:name="_Toc322682058"/>
+      <w:r>
+        <w:lastRenderedPageBreak/>
         <w:t>Dead Biomass Decay</w:t>
       </w:r>
-      <w:bookmarkEnd w:id="21"/>
+      <w:bookmarkEnd w:id="22"/>
     </w:p>
     <w:p>
       <w:pPr>
@@ -9274,11 +9368,11 @@
       <w:pPr>
         <w:pStyle w:val="Heading2"/>
       </w:pPr>
-      <w:bookmarkStart w:id="22" w:name="_Toc322682059"/>
+      <w:bookmarkStart w:id="23" w:name="_Toc322682059"/>
       <w:r>
         <w:t>Initializing Biomass</w:t>
       </w:r>
-      <w:bookmarkEnd w:id="22"/>
+      <w:bookmarkEnd w:id="23"/>
     </w:p>
     <w:p>
       <w:pPr>
@@ -9389,18 +9483,22 @@
       <w:pPr>
         <w:pStyle w:val="Heading2"/>
       </w:pPr>
-      <w:bookmarkStart w:id="23" w:name="_Toc322682060"/>
+      <w:bookmarkStart w:id="24" w:name="_Toc322682060"/>
       <w:r>
         <w:t>Interactions with Age-Only Disturbances</w:t>
       </w:r>
-      <w:bookmarkEnd w:id="23"/>
+      <w:bookmarkEnd w:id="24"/>
     </w:p>
     <w:p>
       <w:pPr>
         <w:pStyle w:val="textbody"/>
       </w:pPr>
       <w:r>
-        <w:t xml:space="preserve">Biomass Succession was written to allow disturbances that operate on age-only cohorts to interact with the two dead biomass pools.  For example, a User is able to run the Base Fire or Base Wind extensions with Biomass Succession.  Although neither disturbance extension is ‘biomass aware’, a simple interface was created that enables the biomass of cohorts killed by the disturbance to be allocated to dead biomass pools.  The interface allows a User to indicate a) whether and how much non-woody or woody </w:t>
+        <w:t xml:space="preserve">Biomass Succession was written to allow disturbances that operate on age-only cohorts to interact with the two dead biomass pools.  For example, a User is able to run the Base Fire or Base Wind extensions with Biomass Succession.  Although neither disturbance extension is ‘biomass aware’, a simple interface was created that enables the </w:t>
+      </w:r>
+      <w:r>
+        <w:lastRenderedPageBreak/>
+        <w:t xml:space="preserve">biomass of cohorts killed by the disturbance to be allocated to dead biomass pools.  The interface allows a User to indicate a) whether and how much non-woody or woody </w:t>
       </w:r>
       <w:r>
         <w:rPr>
@@ -9465,11 +9563,11 @@
       <w:pPr>
         <w:pStyle w:val="Heading2"/>
       </w:pPr>
-      <w:bookmarkStart w:id="24" w:name="_Toc322682061"/>
+      <w:bookmarkStart w:id="25" w:name="_Toc322682061"/>
       <w:r>
         <w:t>Dynamic Inputs for Climate Change or Other</w:t>
       </w:r>
-      <w:bookmarkEnd w:id="24"/>
+      <w:bookmarkEnd w:id="25"/>
     </w:p>
     <w:p>
       <w:pPr>
@@ -9486,11 +9584,11 @@
       <w:pPr>
         <w:pStyle w:val="Heading2"/>
       </w:pPr>
-      <w:bookmarkStart w:id="25" w:name="_Toc322682062"/>
+      <w:bookmarkStart w:id="26" w:name="_Toc322682062"/>
       <w:r>
         <w:t>References</w:t>
       </w:r>
-      <w:bookmarkEnd w:id="25"/>
+      <w:bookmarkEnd w:id="26"/>
     </w:p>
     <w:p>
       <w:pPr>
@@ -9597,15 +9695,7 @@
       </w:r>
       <w:proofErr w:type="gramStart"/>
       <w:r>
-        <w:t xml:space="preserve">Ecological </w:t>
-      </w:r>
-      <w:proofErr w:type="spellStart"/>
-      <w:r>
-        <w:t>Modelling</w:t>
-      </w:r>
-      <w:proofErr w:type="spellEnd"/>
-      <w:r>
-        <w:t>.</w:t>
+        <w:t>Ecological Modelling.</w:t>
       </w:r>
       <w:proofErr w:type="gramEnd"/>
       <w:r>
@@ -9616,13 +9706,14 @@
       <w:pPr>
         <w:pStyle w:val="Heading2"/>
       </w:pPr>
-      <w:bookmarkStart w:id="26" w:name="_Toc127846704"/>
-      <w:bookmarkStart w:id="27" w:name="_Toc322682063"/>
-      <w:r>
+      <w:bookmarkStart w:id="27" w:name="_Toc127846704"/>
+      <w:bookmarkStart w:id="28" w:name="_Toc322682063"/>
+      <w:r>
+        <w:lastRenderedPageBreak/>
         <w:t>Acknowledgments</w:t>
       </w:r>
-      <w:bookmarkEnd w:id="26"/>
       <w:bookmarkEnd w:id="27"/>
+      <w:bookmarkEnd w:id="28"/>
     </w:p>
     <w:p>
       <w:pPr>
@@ -9652,14 +9743,15 @@
       <w:pPr>
         <w:pStyle w:val="Heading1"/>
       </w:pPr>
-      <w:bookmarkStart w:id="28" w:name="_Toc322682064"/>
-      <w:r>
+      <w:bookmarkStart w:id="29" w:name="_Toc322682064"/>
+      <w:r>
+        <w:lastRenderedPageBreak/>
         <w:t xml:space="preserve">Succession </w:t>
       </w:r>
       <w:r>
         <w:t>Input File</w:t>
       </w:r>
-      <w:bookmarkEnd w:id="28"/>
+      <w:bookmarkEnd w:id="29"/>
     </w:p>
     <w:p>
       <w:pPr>
@@ -9709,14 +9801,14 @@
       <w:pPr>
         <w:pStyle w:val="Heading2"/>
       </w:pPr>
-      <w:bookmarkStart w:id="29" w:name="_Toc112490865"/>
-      <w:bookmarkStart w:id="30" w:name="_Toc322682065"/>
+      <w:bookmarkStart w:id="30" w:name="_Toc112490865"/>
+      <w:bookmarkStart w:id="31" w:name="_Toc322682065"/>
       <w:proofErr w:type="spellStart"/>
       <w:r>
         <w:t>LandisData</w:t>
       </w:r>
-      <w:bookmarkEnd w:id="29"/>
       <w:bookmarkEnd w:id="30"/>
+      <w:bookmarkEnd w:id="31"/>
       <w:proofErr w:type="spellEnd"/>
     </w:p>
     <w:p>
@@ -9742,14 +9834,14 @@
       <w:pPr>
         <w:pStyle w:val="Heading2"/>
       </w:pPr>
-      <w:bookmarkStart w:id="31" w:name="_Toc112490866"/>
-      <w:bookmarkStart w:id="32" w:name="_Toc322682066"/>
+      <w:bookmarkStart w:id="32" w:name="_Toc112490866"/>
+      <w:bookmarkStart w:id="33" w:name="_Toc322682066"/>
       <w:proofErr w:type="spellStart"/>
       <w:r>
         <w:t>Timestep</w:t>
       </w:r>
-      <w:bookmarkEnd w:id="31"/>
       <w:bookmarkEnd w:id="32"/>
+      <w:bookmarkEnd w:id="33"/>
       <w:proofErr w:type="spellEnd"/>
     </w:p>
     <w:p>
@@ -9780,16 +9872,16 @@
         </w:tabs>
         <w:ind w:left="648" w:hanging="648"/>
       </w:pPr>
-      <w:bookmarkStart w:id="33" w:name="_Toc107735767"/>
-      <w:bookmarkStart w:id="34" w:name="_Toc112490867"/>
-      <w:bookmarkStart w:id="35" w:name="_Toc322682067"/>
+      <w:bookmarkStart w:id="34" w:name="_Toc107735767"/>
+      <w:bookmarkStart w:id="35" w:name="_Toc112490867"/>
+      <w:bookmarkStart w:id="36" w:name="_Toc322682067"/>
       <w:proofErr w:type="spellStart"/>
       <w:r>
         <w:t>SeedingAlgorithm</w:t>
       </w:r>
-      <w:bookmarkEnd w:id="33"/>
       <w:bookmarkEnd w:id="34"/>
       <w:bookmarkEnd w:id="35"/>
+      <w:bookmarkEnd w:id="36"/>
       <w:proofErr w:type="spellEnd"/>
     </w:p>
     <w:p>
@@ -9929,19 +10021,19 @@
           <w:numId w:val="5"/>
         </w:numPr>
       </w:pPr>
-      <w:bookmarkStart w:id="36" w:name="_Toc133339089"/>
-      <w:bookmarkStart w:id="37" w:name="_Toc282434150"/>
-      <w:bookmarkStart w:id="38" w:name="_Toc107735768"/>
-      <w:bookmarkStart w:id="39" w:name="_Toc112490868"/>
-      <w:bookmarkStart w:id="40" w:name="_Ref140207509"/>
-      <w:bookmarkStart w:id="41" w:name="_Toc322682068"/>
+      <w:bookmarkStart w:id="37" w:name="_Toc133339089"/>
+      <w:bookmarkStart w:id="38" w:name="_Toc282434150"/>
+      <w:bookmarkStart w:id="39" w:name="_Toc322682068"/>
+      <w:bookmarkStart w:id="40" w:name="_Toc107735768"/>
+      <w:bookmarkStart w:id="41" w:name="_Toc112490868"/>
+      <w:bookmarkStart w:id="42" w:name="_Ref140207509"/>
       <w:proofErr w:type="spellStart"/>
       <w:r>
         <w:t>InitialCommunities</w:t>
       </w:r>
-      <w:bookmarkEnd w:id="36"/>
       <w:bookmarkEnd w:id="37"/>
-      <w:bookmarkEnd w:id="41"/>
+      <w:bookmarkEnd w:id="38"/>
+      <w:bookmarkEnd w:id="39"/>
       <w:proofErr w:type="spellEnd"/>
     </w:p>
     <w:p>
@@ -9960,18 +10052,18 @@
           <w:numId w:val="5"/>
         </w:numPr>
       </w:pPr>
-      <w:bookmarkStart w:id="42" w:name="_Ref109371856"/>
-      <w:bookmarkStart w:id="43" w:name="_Toc133339090"/>
-      <w:bookmarkStart w:id="44" w:name="_Toc282434151"/>
-      <w:bookmarkStart w:id="45" w:name="_Toc322682069"/>
+      <w:bookmarkStart w:id="43" w:name="_Ref109371856"/>
+      <w:bookmarkStart w:id="44" w:name="_Toc133339090"/>
+      <w:bookmarkStart w:id="45" w:name="_Toc282434151"/>
+      <w:bookmarkStart w:id="46" w:name="_Toc322682069"/>
       <w:proofErr w:type="spellStart"/>
       <w:r>
         <w:t>InitialCommunitiesMap</w:t>
       </w:r>
-      <w:bookmarkEnd w:id="42"/>
       <w:bookmarkEnd w:id="43"/>
       <w:bookmarkEnd w:id="44"/>
       <w:bookmarkEnd w:id="45"/>
+      <w:bookmarkEnd w:id="46"/>
       <w:proofErr w:type="spellEnd"/>
     </w:p>
     <w:p>
@@ -9991,12 +10083,12 @@
         </w:tabs>
         <w:ind w:left="648" w:hanging="648"/>
       </w:pPr>
-      <w:bookmarkStart w:id="46" w:name="_Toc322682070"/>
+      <w:bookmarkStart w:id="47" w:name="_Toc322682070"/>
       <w:proofErr w:type="spellStart"/>
       <w:r>
         <w:t>CalibrateMode</w:t>
       </w:r>
-      <w:bookmarkEnd w:id="46"/>
+      <w:bookmarkEnd w:id="47"/>
       <w:proofErr w:type="spellEnd"/>
     </w:p>
     <w:p>
@@ -10030,7 +10122,7 @@
         </w:tabs>
         <w:ind w:left="648" w:hanging="648"/>
       </w:pPr>
-      <w:bookmarkStart w:id="47" w:name="_Toc322682071"/>
+      <w:bookmarkStart w:id="48" w:name="_Toc322682071"/>
       <w:proofErr w:type="spellStart"/>
       <w:r>
         <w:t>Spinu</w:t>
@@ -10038,7 +10130,7 @@
       <w:r>
         <w:t>pMortalityFraction</w:t>
       </w:r>
-      <w:bookmarkEnd w:id="47"/>
+      <w:bookmarkEnd w:id="48"/>
       <w:proofErr w:type="spellEnd"/>
     </w:p>
     <w:p>
@@ -10052,7 +10144,11 @@
         <w:t xml:space="preserve">etermines </w:t>
       </w:r>
       <w:r>
-        <w:t>how much additional mortality is active during the biomass spin-up phase.  This is used to estimate the background level of disturbance and to prevent initial overestimates of live biomass.</w:t>
+        <w:t xml:space="preserve">how much additional mortality is active during the biomass spin-up phase.  This is used to estimate the background level of disturbance and to prevent initial overestimates of </w:t>
+      </w:r>
+      <w:r>
+        <w:lastRenderedPageBreak/>
+        <w:t>live biomass.</w:t>
       </w:r>
       <w:r>
         <w:t xml:space="preserve">  Input is the fraction of cohort biomass that is added to age-related mortality.  Expected value</w:t>
@@ -10073,7 +10169,7 @@
         </w:tabs>
         <w:ind w:left="648" w:hanging="648"/>
       </w:pPr>
-      <w:bookmarkStart w:id="48" w:name="_Toc322682072"/>
+      <w:bookmarkStart w:id="49" w:name="_Toc322682072"/>
       <w:proofErr w:type="spellStart"/>
       <w:r>
         <w:t>MinRelativeBiomass</w:t>
@@ -10082,10 +10178,10 @@
       <w:r>
         <w:t xml:space="preserve"> Table</w:t>
       </w:r>
-      <w:bookmarkEnd w:id="38"/>
-      <w:bookmarkEnd w:id="39"/>
       <w:bookmarkEnd w:id="40"/>
-      <w:bookmarkEnd w:id="48"/>
+      <w:bookmarkEnd w:id="41"/>
+      <w:bookmarkEnd w:id="42"/>
+      <w:bookmarkEnd w:id="49"/>
     </w:p>
     <w:p>
       <w:pPr>
@@ -10108,15 +10204,15 @@
       <w:pPr>
         <w:pStyle w:val="Heading3"/>
       </w:pPr>
-      <w:bookmarkStart w:id="49" w:name="_Ref112227719"/>
-      <w:bookmarkStart w:id="50" w:name="_Toc112490869"/>
-      <w:bookmarkStart w:id="51" w:name="_Toc322682073"/>
+      <w:bookmarkStart w:id="50" w:name="_Ref112227719"/>
+      <w:bookmarkStart w:id="51" w:name="_Toc112490869"/>
+      <w:bookmarkStart w:id="52" w:name="_Toc322682073"/>
       <w:r>
         <w:t>First Row – Ecoregions</w:t>
       </w:r>
-      <w:bookmarkEnd w:id="49"/>
       <w:bookmarkEnd w:id="50"/>
       <w:bookmarkEnd w:id="51"/>
+      <w:bookmarkEnd w:id="52"/>
     </w:p>
     <w:p>
       <w:pPr>
@@ -10148,13 +10244,13 @@
       <w:pPr>
         <w:pStyle w:val="Heading3"/>
       </w:pPr>
-      <w:bookmarkStart w:id="52" w:name="_Toc112490870"/>
-      <w:bookmarkStart w:id="53" w:name="_Toc322682074"/>
+      <w:bookmarkStart w:id="53" w:name="_Toc112490870"/>
+      <w:bookmarkStart w:id="54" w:name="_Toc322682074"/>
       <w:r>
         <w:t>Other Rows</w:t>
       </w:r>
-      <w:bookmarkEnd w:id="52"/>
       <w:bookmarkEnd w:id="53"/>
+      <w:bookmarkEnd w:id="54"/>
     </w:p>
     <w:p>
       <w:pPr>
@@ -10168,13 +10264,13 @@
       <w:pPr>
         <w:pStyle w:val="Heading3"/>
       </w:pPr>
-      <w:bookmarkStart w:id="54" w:name="_Toc112490871"/>
-      <w:bookmarkStart w:id="55" w:name="_Toc322682075"/>
+      <w:bookmarkStart w:id="55" w:name="_Toc112490871"/>
+      <w:bookmarkStart w:id="56" w:name="_Toc322682075"/>
       <w:r>
         <w:t>Shade Class</w:t>
       </w:r>
-      <w:bookmarkEnd w:id="54"/>
       <w:bookmarkEnd w:id="55"/>
+      <w:bookmarkEnd w:id="56"/>
     </w:p>
     <w:p>
       <w:pPr>
@@ -10212,8 +10308,8 @@
       <w:pPr>
         <w:pStyle w:val="Heading3"/>
       </w:pPr>
-      <w:bookmarkStart w:id="56" w:name="_Toc112490872"/>
-      <w:bookmarkStart w:id="57" w:name="_Toc322682076"/>
+      <w:bookmarkStart w:id="57" w:name="_Toc112490872"/>
+      <w:bookmarkStart w:id="58" w:name="_Toc322682076"/>
       <w:r>
         <w:t xml:space="preserve">Minimum </w:t>
       </w:r>
@@ -10226,8 +10322,8 @@
       <w:r>
         <w:t>per Ecoregion</w:t>
       </w:r>
-      <w:bookmarkEnd w:id="56"/>
       <w:bookmarkEnd w:id="57"/>
+      <w:bookmarkEnd w:id="58"/>
     </w:p>
     <w:p>
       <w:pPr>
@@ -10240,11 +10336,24 @@
       <w:r>
         <w:t xml:space="preserve">Each ecoregion listed in the table’s first row (see section </w:t>
       </w:r>
-      <w:fldSimple w:instr=" REF _Ref112227719 \r \h  \* MERGEFORMAT ">
-        <w:r>
-          <w:t>2.8.1</w:t>
-        </w:r>
-      </w:fldSimple>
+      <w:r>
+        <w:fldChar w:fldCharType="begin"/>
+      </w:r>
+      <w:r>
+        <w:instrText xml:space="preserve"> REF _Ref112227719 \r \h  </w:instrText>
+      </w:r>
+      <w:r>
+        <w:instrText xml:space="preserve">\* MERGEFORMAT </w:instrText>
+      </w:r>
+      <w:r>
+        <w:fldChar w:fldCharType="separate"/>
+      </w:r>
+      <w:r>
+        <w:t>2.8.1</w:t>
+      </w:r>
+      <w:r>
+        <w:fldChar w:fldCharType="end"/>
+      </w:r>
       <w:r>
         <w:t xml:space="preserve">) </w:t>
       </w:r>
@@ -10309,12 +10418,13 @@
         </w:tabs>
         <w:ind w:left="648" w:hanging="648"/>
       </w:pPr>
-      <w:bookmarkStart w:id="58" w:name="_Toc107735769"/>
-      <w:bookmarkStart w:id="59" w:name="_Toc112490873"/>
-      <w:bookmarkStart w:id="60" w:name="_Ref140207562"/>
-      <w:bookmarkStart w:id="61" w:name="_Toc322682077"/>
+      <w:bookmarkStart w:id="59" w:name="_Toc322682077"/>
+      <w:bookmarkStart w:id="60" w:name="_Toc107735769"/>
+      <w:bookmarkStart w:id="61" w:name="_Toc112490873"/>
+      <w:bookmarkStart w:id="62" w:name="_Ref140207562"/>
       <w:proofErr w:type="spellStart"/>
       <w:r>
+        <w:lastRenderedPageBreak/>
         <w:t>SufficientLight</w:t>
       </w:r>
       <w:proofErr w:type="spellEnd"/>
@@ -10324,13 +10434,13 @@
       <w:r>
         <w:t>Table</w:t>
       </w:r>
-      <w:bookmarkEnd w:id="61"/>
+      <w:bookmarkEnd w:id="59"/>
     </w:p>
     <w:p>
       <w:pPr>
         <w:pStyle w:val="Heading3"/>
       </w:pPr>
-      <w:bookmarkStart w:id="62" w:name="_Toc322682078"/>
+      <w:bookmarkStart w:id="63" w:name="_Toc322682078"/>
       <w:r>
         <w:t xml:space="preserve">Species </w:t>
       </w:r>
@@ -10343,7 +10453,7 @@
       <w:r>
         <w:t>Class</w:t>
       </w:r>
-      <w:bookmarkEnd w:id="62"/>
+      <w:bookmarkEnd w:id="63"/>
     </w:p>
     <w:p>
       <w:pPr>
@@ -10363,11 +10473,11 @@
       <w:pPr>
         <w:pStyle w:val="Heading3"/>
       </w:pPr>
-      <w:bookmarkStart w:id="63" w:name="_Toc322682079"/>
+      <w:bookmarkStart w:id="64" w:name="_Toc322682079"/>
       <w:r>
         <w:t>Probability of Establishment, given light conditions</w:t>
       </w:r>
-      <w:bookmarkEnd w:id="63"/>
+      <w:bookmarkEnd w:id="64"/>
     </w:p>
     <w:p>
       <w:pPr>
@@ -10414,7 +10524,7 @@
         </w:tabs>
         <w:ind w:left="648" w:hanging="648"/>
       </w:pPr>
-      <w:bookmarkStart w:id="64" w:name="_Toc322682080"/>
+      <w:bookmarkStart w:id="65" w:name="_Toc322682080"/>
       <w:proofErr w:type="spellStart"/>
       <w:r>
         <w:t>Species</w:t>
@@ -10422,14 +10532,14 @@
       <w:r>
         <w:t>Parameters</w:t>
       </w:r>
-      <w:bookmarkEnd w:id="58"/>
+      <w:bookmarkEnd w:id="60"/>
       <w:proofErr w:type="spellEnd"/>
       <w:r>
         <w:t xml:space="preserve"> Table</w:t>
       </w:r>
-      <w:bookmarkEnd w:id="59"/>
-      <w:bookmarkEnd w:id="60"/>
-      <w:bookmarkEnd w:id="64"/>
+      <w:bookmarkEnd w:id="61"/>
+      <w:bookmarkEnd w:id="62"/>
+      <w:bookmarkEnd w:id="65"/>
     </w:p>
     <w:p>
       <w:pPr>
@@ -10443,13 +10553,13 @@
       <w:pPr>
         <w:pStyle w:val="Heading3"/>
       </w:pPr>
-      <w:bookmarkStart w:id="65" w:name="_Toc112490874"/>
-      <w:bookmarkStart w:id="66" w:name="_Toc322682081"/>
+      <w:bookmarkStart w:id="66" w:name="_Toc112490874"/>
+      <w:bookmarkStart w:id="67" w:name="_Toc322682081"/>
       <w:r>
         <w:t>Species</w:t>
       </w:r>
-      <w:bookmarkEnd w:id="65"/>
       <w:bookmarkEnd w:id="66"/>
+      <w:bookmarkEnd w:id="67"/>
     </w:p>
     <w:p>
       <w:pPr>
@@ -10481,13 +10591,13 @@
       <w:pPr>
         <w:pStyle w:val="Heading3"/>
       </w:pPr>
-      <w:bookmarkStart w:id="67" w:name="_Toc112490875"/>
-      <w:bookmarkStart w:id="68" w:name="_Toc322682082"/>
+      <w:bookmarkStart w:id="68" w:name="_Toc112490875"/>
+      <w:bookmarkStart w:id="69" w:name="_Toc322682082"/>
       <w:r>
         <w:t>Leaf Longevity</w:t>
       </w:r>
-      <w:bookmarkEnd w:id="67"/>
       <w:bookmarkEnd w:id="68"/>
+      <w:bookmarkEnd w:id="69"/>
     </w:p>
     <w:p>
       <w:pPr>
@@ -10513,16 +10623,16 @@
       <w:pPr>
         <w:pStyle w:val="Heading3"/>
       </w:pPr>
-      <w:bookmarkStart w:id="69" w:name="_Toc112490876"/>
-      <w:bookmarkStart w:id="70" w:name="_Toc322682083"/>
+      <w:bookmarkStart w:id="70" w:name="_Toc112490876"/>
+      <w:bookmarkStart w:id="71" w:name="_Toc322682083"/>
       <w:r>
         <w:t>Woody</w:t>
       </w:r>
       <w:r>
         <w:t xml:space="preserve"> Decay Rate</w:t>
       </w:r>
-      <w:bookmarkEnd w:id="69"/>
       <w:bookmarkEnd w:id="70"/>
+      <w:bookmarkEnd w:id="71"/>
     </w:p>
     <w:p>
       <w:pPr>
@@ -10603,13 +10713,13 @@
       <w:pPr>
         <w:pStyle w:val="Heading3"/>
       </w:pPr>
-      <w:bookmarkStart w:id="71" w:name="_Toc112490877"/>
-      <w:bookmarkStart w:id="72" w:name="_Toc322682084"/>
+      <w:bookmarkStart w:id="72" w:name="_Toc112490877"/>
+      <w:bookmarkStart w:id="73" w:name="_Toc322682084"/>
       <w:r>
         <w:t>Mortality Curve – Shape Parameter</w:t>
       </w:r>
-      <w:bookmarkEnd w:id="71"/>
       <w:bookmarkEnd w:id="72"/>
+      <w:bookmarkEnd w:id="73"/>
     </w:p>
     <w:p>
       <w:pPr>
@@ -10628,7 +10738,11 @@
         <w:t>number ≤ 25.</w:t>
       </w:r>
       <w:r>
-        <w:t>0.  If the parameter = 5, then age-related mortality will begin at 10% of life span.  If the parameter = 25, then age-related mortality will begin at 85% of life span.</w:t>
+        <w:t>0.  If the parameter = 5, then age-</w:t>
+      </w:r>
+      <w:r>
+        <w:lastRenderedPageBreak/>
+        <w:t>related mortality will begin at 10% of life span.  If the parameter = 25, then age-related mortality will begin at 85% of life span.</w:t>
       </w:r>
     </w:p>
     <w:p>
@@ -10636,13 +10750,13 @@
         <w:pStyle w:val="Heading3"/>
         <w:ind w:left="720" w:hanging="720"/>
       </w:pPr>
-      <w:bookmarkStart w:id="73" w:name="_Toc112490878"/>
-      <w:bookmarkStart w:id="74" w:name="_Toc107735770"/>
-      <w:bookmarkStart w:id="75" w:name="_Toc322682085"/>
+      <w:bookmarkStart w:id="74" w:name="_Toc322682085"/>
+      <w:bookmarkStart w:id="75" w:name="_Toc112490878"/>
+      <w:bookmarkStart w:id="76" w:name="_Toc107735770"/>
       <w:r>
         <w:t>Growth Curve – Shape Parameter</w:t>
       </w:r>
-      <w:bookmarkEnd w:id="75"/>
+      <w:bookmarkEnd w:id="74"/>
     </w:p>
     <w:p>
       <w:pPr>
@@ -10663,11 +10777,11 @@
         <w:pStyle w:val="Heading3"/>
         <w:ind w:left="720" w:hanging="720"/>
       </w:pPr>
-      <w:bookmarkStart w:id="76" w:name="_Toc322682086"/>
+      <w:bookmarkStart w:id="77" w:name="_Toc322682086"/>
       <w:r>
         <w:t>Leaf Lignin</w:t>
       </w:r>
-      <w:bookmarkEnd w:id="76"/>
+      <w:bookmarkEnd w:id="77"/>
     </w:p>
     <w:p>
       <w:pPr>
@@ -10706,7 +10820,7 @@
         </w:tabs>
         <w:ind w:left="648" w:hanging="648"/>
       </w:pPr>
-      <w:bookmarkStart w:id="77" w:name="_Toc322682087"/>
+      <w:bookmarkStart w:id="78" w:name="_Toc322682087"/>
       <w:proofErr w:type="spellStart"/>
       <w:r>
         <w:t>EcoregionParameters</w:t>
@@ -10715,17 +10829,17 @@
       <w:r>
         <w:t xml:space="preserve"> Table</w:t>
       </w:r>
-      <w:bookmarkEnd w:id="77"/>
+      <w:bookmarkEnd w:id="78"/>
     </w:p>
     <w:p>
       <w:pPr>
         <w:pStyle w:val="Heading3"/>
       </w:pPr>
-      <w:bookmarkStart w:id="78" w:name="_Toc322682088"/>
+      <w:bookmarkStart w:id="79" w:name="_Toc322682088"/>
       <w:r>
         <w:t>First Column – Ecoregions</w:t>
       </w:r>
-      <w:bookmarkEnd w:id="78"/>
+      <w:bookmarkEnd w:id="79"/>
     </w:p>
     <w:p>
       <w:pPr>
@@ -10758,11 +10872,11 @@
         <w:pStyle w:val="Heading3"/>
         <w:ind w:left="720" w:hanging="720"/>
       </w:pPr>
-      <w:bookmarkStart w:id="79" w:name="_Toc322682089"/>
+      <w:bookmarkStart w:id="80" w:name="_Toc322682089"/>
       <w:r>
         <w:t>Actual Evapotranspiration (AET)</w:t>
       </w:r>
-      <w:bookmarkEnd w:id="79"/>
+      <w:bookmarkEnd w:id="80"/>
     </w:p>
     <w:p>
       <w:pPr>
@@ -10793,10 +10907,10 @@
       <w:pPr>
         <w:pStyle w:val="Heading2"/>
       </w:pPr>
-      <w:bookmarkStart w:id="80" w:name="_Ref140060996"/>
       <w:bookmarkStart w:id="81" w:name="_Toc322682090"/>
-      <w:bookmarkEnd w:id="73"/>
-      <w:bookmarkEnd w:id="74"/>
+      <w:bookmarkStart w:id="82" w:name="_Ref140060996"/>
+      <w:bookmarkEnd w:id="75"/>
+      <w:bookmarkEnd w:id="76"/>
       <w:proofErr w:type="spellStart"/>
       <w:r>
         <w:t>DynamicInputFile</w:t>
@@ -10819,7 +10933,7 @@
       <w:pPr>
         <w:pStyle w:val="Heading2"/>
       </w:pPr>
-      <w:bookmarkStart w:id="82" w:name="_Toc322682091"/>
+      <w:bookmarkStart w:id="83" w:name="_Toc322682091"/>
       <w:proofErr w:type="spellStart"/>
       <w:r>
         <w:t>AgeOnlyDisturbances</w:t>
@@ -10828,8 +10942,8 @@
       <w:r>
         <w:t>:BiomassParameters</w:t>
       </w:r>
-      <w:bookmarkEnd w:id="80"/>
       <w:bookmarkEnd w:id="82"/>
+      <w:bookmarkEnd w:id="83"/>
       <w:proofErr w:type="spellEnd"/>
       <w:proofErr w:type="gramEnd"/>
     </w:p>
@@ -10877,9 +10991,10 @@
       <w:pPr>
         <w:pStyle w:val="Heading1"/>
       </w:pPr>
-      <w:bookmarkStart w:id="83" w:name="_Ref140059391"/>
       <w:bookmarkStart w:id="84" w:name="_Toc322682092"/>
-      <w:r>
+      <w:bookmarkStart w:id="85" w:name="_Ref140059391"/>
+      <w:r>
+        <w:lastRenderedPageBreak/>
         <w:t>Input File – Dynamic Inputs</w:t>
       </w:r>
       <w:bookmarkEnd w:id="84"/>
@@ -10941,12 +11056,12 @@
       <w:pPr>
         <w:pStyle w:val="Heading2"/>
       </w:pPr>
-      <w:bookmarkStart w:id="85" w:name="_Toc322682093"/>
+      <w:bookmarkStart w:id="86" w:name="_Toc322682093"/>
       <w:proofErr w:type="spellStart"/>
       <w:r>
         <w:t>LandisData</w:t>
       </w:r>
-      <w:bookmarkEnd w:id="85"/>
+      <w:bookmarkEnd w:id="86"/>
       <w:proofErr w:type="spellEnd"/>
     </w:p>
     <w:p>
@@ -10972,11 +11087,11 @@
       <w:pPr>
         <w:pStyle w:val="Heading2"/>
       </w:pPr>
-      <w:bookmarkStart w:id="86" w:name="_Toc322682094"/>
+      <w:bookmarkStart w:id="87" w:name="_Toc322682094"/>
       <w:r>
         <w:t>Dynamic Input Data Table</w:t>
       </w:r>
-      <w:bookmarkEnd w:id="86"/>
+      <w:bookmarkEnd w:id="87"/>
     </w:p>
     <w:p>
       <w:pPr>
@@ -10998,11 +11113,11 @@
       <w:pPr>
         <w:pStyle w:val="Heading3"/>
       </w:pPr>
-      <w:bookmarkStart w:id="87" w:name="_Toc322682095"/>
+      <w:bookmarkStart w:id="88" w:name="_Toc322682095"/>
       <w:r>
         <w:t>Column 1:  Year</w:t>
       </w:r>
-      <w:bookmarkEnd w:id="87"/>
+      <w:bookmarkEnd w:id="88"/>
     </w:p>
     <w:p>
       <w:pPr>
@@ -11030,13 +11145,13 @@
       <w:pPr>
         <w:pStyle w:val="Heading3"/>
       </w:pPr>
-      <w:bookmarkStart w:id="88" w:name="_Toc112490879"/>
-      <w:bookmarkStart w:id="89" w:name="_Toc322682096"/>
+      <w:bookmarkStart w:id="89" w:name="_Toc112490879"/>
+      <w:bookmarkStart w:id="90" w:name="_Toc322682096"/>
       <w:r>
         <w:t>Column 2:  Ecoregions</w:t>
       </w:r>
-      <w:bookmarkEnd w:id="88"/>
       <w:bookmarkEnd w:id="89"/>
+      <w:bookmarkEnd w:id="90"/>
     </w:p>
     <w:p>
       <w:pPr>
@@ -11082,8 +11197,8 @@
       <w:pPr>
         <w:pStyle w:val="Heading3"/>
       </w:pPr>
-      <w:bookmarkStart w:id="90" w:name="_Toc112490880"/>
       <w:bookmarkStart w:id="91" w:name="_Toc322682097"/>
+      <w:bookmarkStart w:id="92" w:name="_Toc112490880"/>
       <w:r>
         <w:t>Column 3:  Species</w:t>
       </w:r>
@@ -11091,7 +11206,7 @@
       <w:r>
         <w:t xml:space="preserve"> </w:t>
       </w:r>
-      <w:bookmarkEnd w:id="90"/>
+      <w:bookmarkEnd w:id="92"/>
     </w:p>
     <w:p>
       <w:pPr>
@@ -11111,10 +11226,11 @@
       <w:pPr>
         <w:pStyle w:val="Heading3"/>
       </w:pPr>
-      <w:bookmarkStart w:id="92" w:name="_Toc112490881"/>
-      <w:bookmarkStart w:id="93" w:name="_Ref140207863"/>
-      <w:bookmarkStart w:id="94" w:name="_Toc322682098"/>
-      <w:r>
+      <w:bookmarkStart w:id="93" w:name="_Toc112490881"/>
+      <w:bookmarkStart w:id="94" w:name="_Ref140207863"/>
+      <w:bookmarkStart w:id="95" w:name="_Toc322682098"/>
+      <w:r>
+        <w:lastRenderedPageBreak/>
         <w:t xml:space="preserve">Column 4:  </w:t>
       </w:r>
       <w:r>
@@ -11126,9 +11242,9 @@
       <w:r>
         <w:t>Probabilities</w:t>
       </w:r>
-      <w:bookmarkEnd w:id="92"/>
       <w:bookmarkEnd w:id="93"/>
       <w:bookmarkEnd w:id="94"/>
+      <w:bookmarkEnd w:id="95"/>
     </w:p>
     <w:p>
       <w:pPr>
@@ -11148,26 +11264,26 @@
       <w:pPr>
         <w:pStyle w:val="Heading3"/>
       </w:pPr>
-      <w:bookmarkStart w:id="95" w:name="_Toc107735771"/>
-      <w:bookmarkStart w:id="96" w:name="_Toc112490882"/>
-      <w:bookmarkStart w:id="97" w:name="_Ref140207866"/>
-      <w:bookmarkStart w:id="98" w:name="_Toc322682099"/>
+      <w:bookmarkStart w:id="96" w:name="_Toc107735771"/>
+      <w:bookmarkStart w:id="97" w:name="_Toc112490882"/>
+      <w:bookmarkStart w:id="98" w:name="_Ref140207866"/>
+      <w:bookmarkStart w:id="99" w:name="_Toc322682099"/>
       <w:r>
         <w:t xml:space="preserve">Column 5:  </w:t>
       </w:r>
       <w:r>
         <w:t>Maximum</w:t>
       </w:r>
-      <w:bookmarkEnd w:id="95"/>
+      <w:bookmarkEnd w:id="96"/>
       <w:r>
         <w:t xml:space="preserve"> </w:t>
       </w:r>
       <w:r>
         <w:t>ANPP</w:t>
       </w:r>
-      <w:bookmarkEnd w:id="96"/>
       <w:bookmarkEnd w:id="97"/>
       <w:bookmarkEnd w:id="98"/>
+      <w:bookmarkEnd w:id="99"/>
     </w:p>
     <w:p>
       <w:pPr>
@@ -11235,9 +11351,9 @@
       <w:pPr>
         <w:pStyle w:val="Heading3"/>
       </w:pPr>
-      <w:bookmarkStart w:id="99" w:name="_Toc112490883"/>
-      <w:bookmarkStart w:id="100" w:name="_Ref140207868"/>
-      <w:bookmarkStart w:id="101" w:name="_Toc322682100"/>
+      <w:bookmarkStart w:id="100" w:name="_Toc322682100"/>
+      <w:bookmarkStart w:id="101" w:name="_Toc112490883"/>
+      <w:bookmarkStart w:id="102" w:name="_Ref140207868"/>
       <w:r>
         <w:t xml:space="preserve">Column 6:  </w:t>
       </w:r>
@@ -11250,12 +11366,12 @@
       <w:r>
         <w:t>Biomass</w:t>
       </w:r>
+      <w:bookmarkEnd w:id="100"/>
+      <w:r>
+        <w:t xml:space="preserve"> </w:t>
+      </w:r>
       <w:bookmarkEnd w:id="101"/>
-      <w:r>
-        <w:t xml:space="preserve"> </w:t>
-      </w:r>
-      <w:bookmarkEnd w:id="99"/>
-      <w:bookmarkEnd w:id="100"/>
+      <w:bookmarkEnd w:id="102"/>
     </w:p>
     <w:p>
       <w:pPr>
@@ -11308,12 +11424,13 @@
       <w:pPr>
         <w:pStyle w:val="Heading1"/>
       </w:pPr>
-      <w:bookmarkStart w:id="102" w:name="_Toc322682101"/>
-      <w:r>
+      <w:bookmarkStart w:id="103" w:name="_Toc322682101"/>
+      <w:r>
+        <w:lastRenderedPageBreak/>
         <w:t>Input File – Age-only Disturbances</w:t>
       </w:r>
-      <w:bookmarkEnd w:id="83"/>
-      <w:bookmarkEnd w:id="102"/>
+      <w:bookmarkEnd w:id="85"/>
+      <w:bookmarkEnd w:id="103"/>
     </w:p>
     <w:p>
       <w:pPr>
@@ -11466,12 +11583,12 @@
       <w:pPr>
         <w:pStyle w:val="Heading2"/>
       </w:pPr>
-      <w:bookmarkStart w:id="103" w:name="_Toc322682102"/>
+      <w:bookmarkStart w:id="104" w:name="_Toc322682102"/>
       <w:proofErr w:type="spellStart"/>
       <w:r>
         <w:t>LandisData</w:t>
       </w:r>
-      <w:bookmarkEnd w:id="103"/>
+      <w:bookmarkEnd w:id="104"/>
       <w:proofErr w:type="spellEnd"/>
     </w:p>
     <w:p>
@@ -11497,7 +11614,7 @@
       <w:pPr>
         <w:pStyle w:val="Heading2"/>
       </w:pPr>
-      <w:bookmarkStart w:id="104" w:name="_Toc322682103"/>
+      <w:bookmarkStart w:id="105" w:name="_Toc322682103"/>
       <w:proofErr w:type="spellStart"/>
       <w:r>
         <w:t>CohortBiomassReductions</w:t>
@@ -11506,7 +11623,7 @@
       <w:r>
         <w:t xml:space="preserve"> Table</w:t>
       </w:r>
-      <w:bookmarkEnd w:id="104"/>
+      <w:bookmarkEnd w:id="105"/>
     </w:p>
     <w:p>
       <w:pPr>
@@ -11520,11 +11637,11 @@
       <w:pPr>
         <w:pStyle w:val="Heading3"/>
       </w:pPr>
-      <w:bookmarkStart w:id="105" w:name="_Toc322682104"/>
+      <w:bookmarkStart w:id="106" w:name="_Toc322682104"/>
       <w:r>
         <w:t>Disturbance</w:t>
       </w:r>
-      <w:bookmarkEnd w:id="105"/>
+      <w:bookmarkEnd w:id="106"/>
     </w:p>
     <w:p>
       <w:pPr>
@@ -11569,11 +11686,11 @@
       <w:pPr>
         <w:pStyle w:val="Heading3"/>
       </w:pPr>
-      <w:bookmarkStart w:id="106" w:name="_Toc322682105"/>
+      <w:bookmarkStart w:id="107" w:name="_Toc322682105"/>
       <w:r>
         <w:t>Woody</w:t>
       </w:r>
-      <w:bookmarkEnd w:id="106"/>
+      <w:bookmarkEnd w:id="107"/>
     </w:p>
     <w:p>
       <w:pPr>
@@ -11599,11 +11716,11 @@
       <w:pPr>
         <w:pStyle w:val="Heading3"/>
       </w:pPr>
-      <w:bookmarkStart w:id="107" w:name="_Toc322682106"/>
+      <w:bookmarkStart w:id="108" w:name="_Toc322682106"/>
       <w:r>
         <w:t>Non-Woody</w:t>
       </w:r>
-      <w:bookmarkEnd w:id="107"/>
+      <w:bookmarkEnd w:id="108"/>
     </w:p>
     <w:p>
       <w:pPr>
@@ -11622,7 +11739,11 @@
         <w:t>percentage</w:t>
       </w:r>
       <w:r>
-        <w:t xml:space="preserve"> ≤ 100%.  The biomass remaining after the reduction</w:t>
+        <w:t xml:space="preserve"> ≤ </w:t>
+      </w:r>
+      <w:r>
+        <w:lastRenderedPageBreak/>
+        <w:t>100%.  The biomass remaining after the reduction</w:t>
       </w:r>
       <w:r>
         <w:t xml:space="preserve"> </w:t>
@@ -11635,7 +11756,7 @@
       <w:pPr>
         <w:pStyle w:val="Heading2"/>
       </w:pPr>
-      <w:bookmarkStart w:id="108" w:name="_Toc322682107"/>
+      <w:bookmarkStart w:id="109" w:name="_Toc322682107"/>
       <w:proofErr w:type="spellStart"/>
       <w:r>
         <w:t>DeadPool</w:t>
@@ -11647,7 +11768,7 @@
       <w:r>
         <w:t xml:space="preserve"> Table</w:t>
       </w:r>
-      <w:bookmarkEnd w:id="108"/>
+      <w:bookmarkEnd w:id="109"/>
     </w:p>
     <w:p>
       <w:pPr>
@@ -11661,11 +11782,11 @@
       <w:pPr>
         <w:pStyle w:val="Heading3"/>
       </w:pPr>
-      <w:bookmarkStart w:id="109" w:name="_Toc322682108"/>
+      <w:bookmarkStart w:id="110" w:name="_Toc322682108"/>
       <w:r>
         <w:t>Disturbance</w:t>
       </w:r>
-      <w:bookmarkEnd w:id="109"/>
+      <w:bookmarkEnd w:id="110"/>
     </w:p>
     <w:p>
       <w:pPr>
@@ -11707,11 +11828,11 @@
       <w:pPr>
         <w:pStyle w:val="Heading3"/>
       </w:pPr>
-      <w:bookmarkStart w:id="110" w:name="_Toc322682109"/>
+      <w:bookmarkStart w:id="111" w:name="_Toc322682109"/>
       <w:r>
         <w:t>Woody</w:t>
       </w:r>
-      <w:bookmarkEnd w:id="110"/>
+      <w:bookmarkEnd w:id="111"/>
     </w:p>
     <w:p>
       <w:pPr>
@@ -11734,11 +11855,11 @@
       <w:pPr>
         <w:pStyle w:val="Heading3"/>
       </w:pPr>
-      <w:bookmarkStart w:id="111" w:name="_Toc322682110"/>
+      <w:bookmarkStart w:id="112" w:name="_Toc322682110"/>
       <w:r>
         <w:t>Non-Woody</w:t>
       </w:r>
-      <w:bookmarkEnd w:id="111"/>
+      <w:bookmarkEnd w:id="112"/>
     </w:p>
     <w:p>
       <w:pPr>
@@ -11767,17 +11888,18 @@
           <w:numId w:val="5"/>
         </w:numPr>
       </w:pPr>
-      <w:bookmarkStart w:id="112" w:name="_Ref109371329"/>
-      <w:bookmarkStart w:id="113" w:name="_Toc133339122"/>
-      <w:bookmarkStart w:id="114" w:name="_Toc282434158"/>
-      <w:bookmarkStart w:id="115" w:name="_Toc322682111"/>
-      <w:r>
+      <w:bookmarkStart w:id="113" w:name="_Ref109371329"/>
+      <w:bookmarkStart w:id="114" w:name="_Toc133339122"/>
+      <w:bookmarkStart w:id="115" w:name="_Toc282434158"/>
+      <w:bookmarkStart w:id="116" w:name="_Toc322682111"/>
+      <w:r>
+        <w:lastRenderedPageBreak/>
         <w:t>Initial Communities Input File</w:t>
       </w:r>
-      <w:bookmarkEnd w:id="112"/>
       <w:bookmarkEnd w:id="113"/>
       <w:bookmarkEnd w:id="114"/>
       <w:bookmarkEnd w:id="115"/>
+      <w:bookmarkEnd w:id="116"/>
     </w:p>
     <w:p>
       <w:pPr>
@@ -11795,15 +11917,15 @@
           <w:numId w:val="5"/>
         </w:numPr>
       </w:pPr>
-      <w:bookmarkStart w:id="116" w:name="_Toc133339123"/>
-      <w:bookmarkStart w:id="117" w:name="_Toc282434159"/>
-      <w:bookmarkStart w:id="118" w:name="_Toc322682112"/>
+      <w:bookmarkStart w:id="117" w:name="_Toc133339123"/>
+      <w:bookmarkStart w:id="118" w:name="_Toc282434159"/>
+      <w:bookmarkStart w:id="119" w:name="_Toc322682112"/>
       <w:r>
         <w:t>Example File</w:t>
       </w:r>
-      <w:bookmarkEnd w:id="116"/>
       <w:bookmarkEnd w:id="117"/>
       <w:bookmarkEnd w:id="118"/>
+      <w:bookmarkEnd w:id="119"/>
     </w:p>
     <w:p>
       <w:pPr>
@@ -12392,16 +12514,17 @@
           <w:numId w:val="5"/>
         </w:numPr>
       </w:pPr>
-      <w:bookmarkStart w:id="119" w:name="_Toc133339124"/>
-      <w:bookmarkStart w:id="120" w:name="_Toc282434160"/>
-      <w:bookmarkStart w:id="121" w:name="_Toc322682113"/>
+      <w:bookmarkStart w:id="120" w:name="_Toc133339124"/>
+      <w:bookmarkStart w:id="121" w:name="_Toc282434160"/>
+      <w:bookmarkStart w:id="122" w:name="_Toc322682113"/>
       <w:proofErr w:type="spellStart"/>
       <w:r>
+        <w:lastRenderedPageBreak/>
         <w:t>LandisData</w:t>
       </w:r>
-      <w:bookmarkEnd w:id="119"/>
       <w:bookmarkEnd w:id="120"/>
       <w:bookmarkEnd w:id="121"/>
+      <w:bookmarkEnd w:id="122"/>
       <w:proofErr w:type="spellEnd"/>
     </w:p>
     <w:p>
@@ -12431,15 +12554,15 @@
           <w:numId w:val="5"/>
         </w:numPr>
       </w:pPr>
-      <w:bookmarkStart w:id="122" w:name="_Toc133339125"/>
-      <w:bookmarkStart w:id="123" w:name="_Toc282434161"/>
-      <w:bookmarkStart w:id="124" w:name="_Toc322682114"/>
+      <w:bookmarkStart w:id="123" w:name="_Toc133339125"/>
+      <w:bookmarkStart w:id="124" w:name="_Toc282434161"/>
+      <w:bookmarkStart w:id="125" w:name="_Toc322682114"/>
       <w:r>
         <w:t>Initial Community Class Definitions</w:t>
       </w:r>
-      <w:bookmarkEnd w:id="122"/>
       <w:bookmarkEnd w:id="123"/>
       <w:bookmarkEnd w:id="124"/>
+      <w:bookmarkEnd w:id="125"/>
     </w:p>
     <w:p>
       <w:pPr>
@@ -12458,16 +12581,16 @@
         </w:numPr>
         <w:ind w:left="864" w:hanging="864"/>
       </w:pPr>
-      <w:bookmarkStart w:id="125" w:name="_Toc133339126"/>
-      <w:bookmarkStart w:id="126" w:name="_Toc282434162"/>
-      <w:bookmarkStart w:id="127" w:name="_Toc322682115"/>
+      <w:bookmarkStart w:id="126" w:name="_Toc133339126"/>
+      <w:bookmarkStart w:id="127" w:name="_Toc282434162"/>
+      <w:bookmarkStart w:id="128" w:name="_Toc322682115"/>
       <w:proofErr w:type="spellStart"/>
       <w:r>
         <w:t>MapCode</w:t>
       </w:r>
-      <w:bookmarkEnd w:id="125"/>
       <w:bookmarkEnd w:id="126"/>
       <w:bookmarkEnd w:id="127"/>
+      <w:bookmarkEnd w:id="128"/>
       <w:proofErr w:type="spellEnd"/>
     </w:p>
     <w:p>
@@ -12477,11 +12600,21 @@
       <w:r>
         <w:t xml:space="preserve">This parameter is the code used for the class in the input map (see section </w:t>
       </w:r>
-      <w:fldSimple w:instr=" REF _Ref109371856 \r ">
-        <w:r>
-          <w:t>2.5</w:t>
-        </w:r>
-      </w:fldSimple>
+      <w:r>
+        <w:fldChar w:fldCharType="begin"/>
+      </w:r>
+      <w:r>
+        <w:instrText xml:space="preserve"> REF _Ref109371856 \r </w:instrText>
+      </w:r>
+      <w:r>
+        <w:fldChar w:fldCharType="separate"/>
+      </w:r>
+      <w:r>
+        <w:t>2.5</w:t>
+      </w:r>
+      <w:r>
+        <w:fldChar w:fldCharType="end"/>
+      </w:r>
       <w:r>
         <w:t>).  Value: 0 ≤ integer ≤ 65,535.  Each class’ map code must be unique.  Map codes do not have to appear in any order, and do not need to be consecutive.</w:t>
       </w:r>
@@ -12495,15 +12628,15 @@
         </w:numPr>
         <w:ind w:left="864" w:hanging="864"/>
       </w:pPr>
-      <w:bookmarkStart w:id="128" w:name="_Toc133339127"/>
-      <w:bookmarkStart w:id="129" w:name="_Toc282434163"/>
-      <w:bookmarkStart w:id="130" w:name="_Toc322682116"/>
+      <w:bookmarkStart w:id="129" w:name="_Toc133339127"/>
+      <w:bookmarkStart w:id="130" w:name="_Toc282434163"/>
+      <w:bookmarkStart w:id="131" w:name="_Toc322682116"/>
       <w:r>
         <w:t>Species Present</w:t>
       </w:r>
-      <w:bookmarkEnd w:id="128"/>
       <w:bookmarkEnd w:id="129"/>
       <w:bookmarkEnd w:id="130"/>
+      <w:bookmarkEnd w:id="131"/>
     </w:p>
     <w:p>
       <w:pPr>
@@ -12621,15 +12754,15 @@
         </w:numPr>
         <w:ind w:left="864" w:hanging="864"/>
       </w:pPr>
-      <w:bookmarkStart w:id="131" w:name="_Toc133339128"/>
-      <w:bookmarkStart w:id="132" w:name="_Toc282434164"/>
-      <w:bookmarkStart w:id="133" w:name="_Toc322682117"/>
+      <w:bookmarkStart w:id="132" w:name="_Toc133339128"/>
+      <w:bookmarkStart w:id="133" w:name="_Toc282434164"/>
+      <w:bookmarkStart w:id="134" w:name="_Toc322682117"/>
       <w:r>
         <w:t>Grouping Species Ages into Cohorts</w:t>
       </w:r>
-      <w:bookmarkEnd w:id="131"/>
       <w:bookmarkEnd w:id="132"/>
       <w:bookmarkEnd w:id="133"/>
+      <w:bookmarkEnd w:id="134"/>
     </w:p>
     <w:p>
       <w:pPr>
@@ -12741,6 +12874,7 @@
         <w:pStyle w:val="textbody"/>
       </w:pPr>
       <w:r>
+        <w:lastRenderedPageBreak/>
         <w:t xml:space="preserve">If the succession </w:t>
       </w:r>
       <w:proofErr w:type="spellStart"/>
@@ -12774,9 +12908,10 @@
       <w:pPr>
         <w:pStyle w:val="Heading1"/>
       </w:pPr>
-      <w:bookmarkStart w:id="134" w:name="_Toc112490864"/>
       <w:bookmarkStart w:id="135" w:name="_Toc322682118"/>
-      <w:r>
+      <w:bookmarkStart w:id="136" w:name="_Toc112490864"/>
+      <w:r>
+        <w:lastRenderedPageBreak/>
         <w:t>Output Log File</w:t>
       </w:r>
       <w:bookmarkEnd w:id="135"/>
@@ -12803,11 +12938,11 @@
         <w:pStyle w:val="Heading3"/>
         <w:ind w:left="720" w:hanging="720"/>
       </w:pPr>
-      <w:bookmarkStart w:id="136" w:name="_Toc322682119"/>
+      <w:bookmarkStart w:id="137" w:name="_Toc322682119"/>
       <w:r>
         <w:t>Time</w:t>
       </w:r>
-      <w:bookmarkEnd w:id="136"/>
+      <w:bookmarkEnd w:id="137"/>
     </w:p>
     <w:p>
       <w:pPr>
@@ -12822,11 +12957,11 @@
         <w:pStyle w:val="Heading3"/>
         <w:ind w:left="720" w:hanging="720"/>
       </w:pPr>
-      <w:bookmarkStart w:id="137" w:name="_Toc322682120"/>
+      <w:bookmarkStart w:id="138" w:name="_Toc322682120"/>
       <w:r>
         <w:t>Ecoregion</w:t>
       </w:r>
-      <w:bookmarkEnd w:id="137"/>
+      <w:bookmarkEnd w:id="138"/>
     </w:p>
     <w:p>
       <w:pPr>
@@ -12841,12 +12976,12 @@
         <w:pStyle w:val="Heading3"/>
         <w:ind w:left="720" w:hanging="720"/>
       </w:pPr>
-      <w:bookmarkStart w:id="138" w:name="_Toc322682121"/>
+      <w:bookmarkStart w:id="139" w:name="_Toc322682121"/>
       <w:proofErr w:type="spellStart"/>
       <w:r>
         <w:t>NumSites</w:t>
       </w:r>
-      <w:bookmarkEnd w:id="138"/>
+      <w:bookmarkEnd w:id="139"/>
       <w:proofErr w:type="spellEnd"/>
     </w:p>
     <w:p>
@@ -12867,12 +13002,12 @@
         <w:pStyle w:val="Heading3"/>
         <w:ind w:left="720" w:hanging="720"/>
       </w:pPr>
-      <w:bookmarkStart w:id="139" w:name="_Toc322682122"/>
+      <w:bookmarkStart w:id="140" w:name="_Toc322682122"/>
       <w:proofErr w:type="spellStart"/>
       <w:r>
         <w:t>LiveB</w:t>
       </w:r>
-      <w:bookmarkEnd w:id="139"/>
+      <w:bookmarkEnd w:id="140"/>
       <w:proofErr w:type="spellEnd"/>
     </w:p>
     <w:p>
@@ -12897,11 +13032,11 @@
         <w:pStyle w:val="Heading3"/>
         <w:ind w:left="720" w:hanging="720"/>
       </w:pPr>
-      <w:bookmarkStart w:id="140" w:name="_Toc322682123"/>
+      <w:bookmarkStart w:id="141" w:name="_Toc322682123"/>
       <w:r>
         <w:t>AG_NPP</w:t>
       </w:r>
-      <w:bookmarkEnd w:id="140"/>
+      <w:bookmarkEnd w:id="141"/>
     </w:p>
     <w:p>
       <w:pPr>
@@ -12934,12 +13069,12 @@
         <w:pStyle w:val="Heading3"/>
         <w:ind w:left="720" w:hanging="720"/>
       </w:pPr>
-      <w:bookmarkStart w:id="141" w:name="_Toc322682124"/>
+      <w:bookmarkStart w:id="142" w:name="_Toc322682124"/>
       <w:proofErr w:type="spellStart"/>
       <w:r>
         <w:t>LitterB</w:t>
       </w:r>
-      <w:bookmarkEnd w:id="141"/>
+      <w:bookmarkEnd w:id="142"/>
       <w:proofErr w:type="spellEnd"/>
     </w:p>
     <w:p>
@@ -12972,25 +13107,26 @@
       <w:pPr>
         <w:pStyle w:val="Heading1"/>
       </w:pPr>
-      <w:bookmarkStart w:id="142" w:name="_Toc322682125"/>
-      <w:r>
+      <w:bookmarkStart w:id="143" w:name="_Toc322682125"/>
+      <w:r>
+        <w:lastRenderedPageBreak/>
         <w:t xml:space="preserve">Example </w:t>
       </w:r>
-      <w:bookmarkEnd w:id="134"/>
+      <w:bookmarkEnd w:id="136"/>
       <w:r>
         <w:t>Inputs</w:t>
       </w:r>
-      <w:bookmarkEnd w:id="142"/>
+      <w:bookmarkEnd w:id="143"/>
     </w:p>
     <w:p>
       <w:pPr>
         <w:pStyle w:val="Heading2"/>
       </w:pPr>
-      <w:bookmarkStart w:id="143" w:name="_Toc322682126"/>
+      <w:bookmarkStart w:id="144" w:name="_Toc322682126"/>
       <w:r>
         <w:t>Main Parameter File</w:t>
       </w:r>
-      <w:bookmarkEnd w:id="143"/>
+      <w:bookmarkEnd w:id="144"/>
     </w:p>
     <w:p>
       <w:pPr>
@@ -13113,7 +13249,15 @@
       </w:r>
       <w:proofErr w:type="spellEnd"/>
       <w:r>
-        <w:t xml:space="preserve">   "initial communities.gis"</w:t>
+        <w:t xml:space="preserve">   "initial </w:t>
+      </w:r>
+      <w:proofErr w:type="spellStart"/>
+      <w:r>
+        <w:t>communities.gis</w:t>
+      </w:r>
+      <w:proofErr w:type="spellEnd"/>
+      <w:r>
+        <w:t>"</w:t>
       </w:r>
     </w:p>
     <w:p>
@@ -13672,6 +13816,7 @@
         <w:ind w:hanging="376"/>
       </w:pPr>
       <w:r>
+        <w:lastRenderedPageBreak/>
         <w:t>&gt;&gt; -------- --------- ---------- ---------------  ------</w:t>
       </w:r>
     </w:p>
@@ -13892,11 +14037,11 @@
       <w:pPr>
         <w:pStyle w:val="Heading2"/>
       </w:pPr>
-      <w:bookmarkStart w:id="144" w:name="_Toc322682127"/>
+      <w:bookmarkStart w:id="145" w:name="_Toc322682127"/>
       <w:r>
         <w:t>Age-only Disturbances</w:t>
       </w:r>
-      <w:bookmarkEnd w:id="144"/>
+      <w:bookmarkEnd w:id="145"/>
     </w:p>
     <w:p>
       <w:pPr>
@@ -14294,11 +14439,11 @@
       <w:pPr>
         <w:pStyle w:val="Heading2"/>
       </w:pPr>
-      <w:bookmarkStart w:id="145" w:name="_Toc322682128"/>
+      <w:bookmarkStart w:id="146" w:name="_Toc322682128"/>
       <w:r>
         <w:t>Dynamic Inputs File</w:t>
       </w:r>
-      <w:bookmarkEnd w:id="145"/>
+      <w:bookmarkEnd w:id="146"/>
     </w:p>
     <w:p>
       <w:pPr>
@@ -14977,6 +15122,7 @@
           <w:sz w:val="20"/>
           <w:szCs w:val="20"/>
         </w:rPr>
+        <w:lastRenderedPageBreak/>
         <w:t xml:space="preserve">0 </w:t>
       </w:r>
       <w:proofErr w:type="gramStart"/>
@@ -16659,8 +16805,8 @@
       </w:pPr>
     </w:p>
     <w:sectPr>
-      <w:headerReference w:type="default" r:id="rId20"/>
-      <w:footerReference w:type="default" r:id="rId21"/>
+      <w:headerReference w:type="default" r:id="rId21"/>
+      <w:footerReference w:type="default" r:id="rId22"/>
       <w:pgSz w:w="12240" w:h="15840" w:code="1"/>
       <w:pgMar w:top="1627" w:right="1627" w:bottom="2707" w:left="1627" w:header="936" w:footer="720" w:gutter="0"/>
       <w:pgNumType w:start="1"/>
@@ -16672,7 +16818,7 @@
 </file>
 
 <file path=word/endnotes.xml><?xml version="1.0" encoding="utf-8"?>
-<w:endnotes xmlns:ve="http://schemas.openxmlformats.org/markup-compatibility/2006" xmlns:o="urn:schemas-microsoft-com:office:office" xmlns:r="http://schemas.openxmlformats.org/officeDocument/2006/relationships" xmlns:m="http://schemas.openxmlformats.org/officeDocument/2006/math" xmlns:v="urn:schemas-microsoft-com:vml" xmlns:wp="http://schemas.openxmlformats.org/drawingml/2006/wordprocessingDrawing" xmlns:w10="urn:schemas-microsoft-com:office:word" xmlns:w="http://schemas.openxmlformats.org/wordprocessingml/2006/main" xmlns:wne="http://schemas.microsoft.com/office/word/2006/wordml">
+<w:endnotes xmlns:wpc="http://schemas.microsoft.com/office/word/2010/wordprocessingCanvas" xmlns:mc="http://schemas.openxmlformats.org/markup-compatibility/2006" xmlns:o="urn:schemas-microsoft-com:office:office" xmlns:r="http://schemas.openxmlformats.org/officeDocument/2006/relationships" xmlns:m="http://schemas.openxmlformats.org/officeDocument/2006/math" xmlns:v="urn:schemas-microsoft-com:vml" xmlns:wp14="http://schemas.microsoft.com/office/word/2010/wordprocessingDrawing" xmlns:wp="http://schemas.openxmlformats.org/drawingml/2006/wordprocessingDrawing" xmlns:w10="urn:schemas-microsoft-com:office:word" xmlns:w="http://schemas.openxmlformats.org/wordprocessingml/2006/main" xmlns:w14="http://schemas.microsoft.com/office/word/2010/wordml" xmlns:wpg="http://schemas.microsoft.com/office/word/2010/wordprocessingGroup" xmlns:wpi="http://schemas.microsoft.com/office/word/2010/wordprocessingInk" xmlns:wne="http://schemas.microsoft.com/office/word/2006/wordml" xmlns:wps="http://schemas.microsoft.com/office/word/2010/wordprocessingShape" mc:Ignorable="w14 wp14">
   <w:endnote w:type="separator" w:id="-1">
     <w:p>
       <w:r>
@@ -16691,7 +16837,7 @@
 </file>
 
 <file path=word/footer1.xml><?xml version="1.0" encoding="utf-8"?>
-<w:ftr xmlns:ve="http://schemas.openxmlformats.org/markup-compatibility/2006" xmlns:o="urn:schemas-microsoft-com:office:office" xmlns:r="http://schemas.openxmlformats.org/officeDocument/2006/relationships" xmlns:m="http://schemas.openxmlformats.org/officeDocument/2006/math" xmlns:v="urn:schemas-microsoft-com:vml" xmlns:wp="http://schemas.openxmlformats.org/drawingml/2006/wordprocessingDrawing" xmlns:w10="urn:schemas-microsoft-com:office:word" xmlns:w="http://schemas.openxmlformats.org/wordprocessingml/2006/main" xmlns:wne="http://schemas.microsoft.com/office/word/2006/wordml">
+<w:ftr xmlns:wpc="http://schemas.microsoft.com/office/word/2010/wordprocessingCanvas" xmlns:mc="http://schemas.openxmlformats.org/markup-compatibility/2006" xmlns:o="urn:schemas-microsoft-com:office:office" xmlns:r="http://schemas.openxmlformats.org/officeDocument/2006/relationships" xmlns:m="http://schemas.openxmlformats.org/officeDocument/2006/math" xmlns:v="urn:schemas-microsoft-com:vml" xmlns:wp14="http://schemas.microsoft.com/office/word/2010/wordprocessingDrawing" xmlns:wp="http://schemas.openxmlformats.org/drawingml/2006/wordprocessingDrawing" xmlns:w10="urn:schemas-microsoft-com:office:word" xmlns:w="http://schemas.openxmlformats.org/wordprocessingml/2006/main" xmlns:w14="http://schemas.microsoft.com/office/word/2010/wordml" xmlns:wpg="http://schemas.microsoft.com/office/word/2010/wordprocessingGroup" xmlns:wpi="http://schemas.microsoft.com/office/word/2010/wordprocessingInk" xmlns:wne="http://schemas.microsoft.com/office/word/2006/wordml" xmlns:wps="http://schemas.microsoft.com/office/word/2010/wordprocessingShape" mc:Ignorable="w14 wp14">
   <w:p>
     <w:pPr>
       <w:pStyle w:val="Footer"/>
@@ -16751,7 +16897,7 @@
 </file>
 
 <file path=word/footnotes.xml><?xml version="1.0" encoding="utf-8"?>
-<w:footnotes xmlns:ve="http://schemas.openxmlformats.org/markup-compatibility/2006" xmlns:o="urn:schemas-microsoft-com:office:office" xmlns:r="http://schemas.openxmlformats.org/officeDocument/2006/relationships" xmlns:m="http://schemas.openxmlformats.org/officeDocument/2006/math" xmlns:v="urn:schemas-microsoft-com:vml" xmlns:wp="http://schemas.openxmlformats.org/drawingml/2006/wordprocessingDrawing" xmlns:w10="urn:schemas-microsoft-com:office:word" xmlns:w="http://schemas.openxmlformats.org/wordprocessingml/2006/main" xmlns:wne="http://schemas.microsoft.com/office/word/2006/wordml">
+<w:footnotes xmlns:wpc="http://schemas.microsoft.com/office/word/2010/wordprocessingCanvas" xmlns:mc="http://schemas.openxmlformats.org/markup-compatibility/2006" xmlns:o="urn:schemas-microsoft-com:office:office" xmlns:r="http://schemas.openxmlformats.org/officeDocument/2006/relationships" xmlns:m="http://schemas.openxmlformats.org/officeDocument/2006/math" xmlns:v="urn:schemas-microsoft-com:vml" xmlns:wp14="http://schemas.microsoft.com/office/word/2010/wordprocessingDrawing" xmlns:wp="http://schemas.openxmlformats.org/drawingml/2006/wordprocessingDrawing" xmlns:w10="urn:schemas-microsoft-com:office:word" xmlns:w="http://schemas.openxmlformats.org/wordprocessingml/2006/main" xmlns:w14="http://schemas.microsoft.com/office/word/2010/wordml" xmlns:wpg="http://schemas.microsoft.com/office/word/2010/wordprocessingGroup" xmlns:wpi="http://schemas.microsoft.com/office/word/2010/wordprocessingInk" xmlns:wne="http://schemas.microsoft.com/office/word/2006/wordml" xmlns:wps="http://schemas.microsoft.com/office/word/2010/wordprocessingShape" mc:Ignorable="w14 wp14">
   <w:footnote w:type="separator" w:id="-1">
     <w:p>
       <w:r>
@@ -16770,7 +16916,7 @@
 </file>
 
 <file path=word/header1.xml><?xml version="1.0" encoding="utf-8"?>
-<w:hdr xmlns:ve="http://schemas.openxmlformats.org/markup-compatibility/2006" xmlns:o="urn:schemas-microsoft-com:office:office" xmlns:r="http://schemas.openxmlformats.org/officeDocument/2006/relationships" xmlns:m="http://schemas.openxmlformats.org/officeDocument/2006/math" xmlns:v="urn:schemas-microsoft-com:vml" xmlns:wp="http://schemas.openxmlformats.org/drawingml/2006/wordprocessingDrawing" xmlns:w10="urn:schemas-microsoft-com:office:word" xmlns:w="http://schemas.openxmlformats.org/wordprocessingml/2006/main" xmlns:wne="http://schemas.microsoft.com/office/word/2006/wordml">
+<w:hdr xmlns:wpc="http://schemas.microsoft.com/office/word/2010/wordprocessingCanvas" xmlns:mc="http://schemas.openxmlformats.org/markup-compatibility/2006" xmlns:o="urn:schemas-microsoft-com:office:office" xmlns:r="http://schemas.openxmlformats.org/officeDocument/2006/relationships" xmlns:m="http://schemas.openxmlformats.org/officeDocument/2006/math" xmlns:v="urn:schemas-microsoft-com:vml" xmlns:wp14="http://schemas.microsoft.com/office/word/2010/wordprocessingDrawing" xmlns:wp="http://schemas.openxmlformats.org/drawingml/2006/wordprocessingDrawing" xmlns:w10="urn:schemas-microsoft-com:office:word" xmlns:w="http://schemas.openxmlformats.org/wordprocessingml/2006/main" xmlns:w14="http://schemas.microsoft.com/office/word/2010/wordml" xmlns:wpg="http://schemas.microsoft.com/office/word/2010/wordprocessingGroup" xmlns:wpi="http://schemas.microsoft.com/office/word/2010/wordprocessingInk" xmlns:wne="http://schemas.microsoft.com/office/word/2006/wordml" xmlns:wps="http://schemas.microsoft.com/office/word/2010/wordprocessingShape" mc:Ignorable="w14 wp14">
   <w:p>
     <w:pPr>
       <w:pStyle w:val="Header"/>
@@ -16790,7 +16936,7 @@
 </file>
 
 <file path=word/header2.xml><?xml version="1.0" encoding="utf-8"?>
-<w:hdr xmlns:ve="http://schemas.openxmlformats.org/markup-compatibility/2006" xmlns:o="urn:schemas-microsoft-com:office:office" xmlns:r="http://schemas.openxmlformats.org/officeDocument/2006/relationships" xmlns:m="http://schemas.openxmlformats.org/officeDocument/2006/math" xmlns:v="urn:schemas-microsoft-com:vml" xmlns:wp="http://schemas.openxmlformats.org/drawingml/2006/wordprocessingDrawing" xmlns:w10="urn:schemas-microsoft-com:office:word" xmlns:w="http://schemas.openxmlformats.org/wordprocessingml/2006/main" xmlns:wne="http://schemas.microsoft.com/office/word/2006/wordml">
+<w:hdr xmlns:wpc="http://schemas.microsoft.com/office/word/2010/wordprocessingCanvas" xmlns:mc="http://schemas.openxmlformats.org/markup-compatibility/2006" xmlns:o="urn:schemas-microsoft-com:office:office" xmlns:r="http://schemas.openxmlformats.org/officeDocument/2006/relationships" xmlns:m="http://schemas.openxmlformats.org/officeDocument/2006/math" xmlns:v="urn:schemas-microsoft-com:vml" xmlns:wp14="http://schemas.microsoft.com/office/word/2010/wordprocessingDrawing" xmlns:wp="http://schemas.openxmlformats.org/drawingml/2006/wordprocessingDrawing" xmlns:w10="urn:schemas-microsoft-com:office:word" xmlns:w="http://schemas.openxmlformats.org/wordprocessingml/2006/main" xmlns:w14="http://schemas.microsoft.com/office/word/2010/wordml" xmlns:wpg="http://schemas.microsoft.com/office/word/2010/wordprocessingGroup" xmlns:wpi="http://schemas.microsoft.com/office/word/2010/wordprocessingInk" xmlns:wne="http://schemas.microsoft.com/office/word/2006/wordml" xmlns:wps="http://schemas.microsoft.com/office/word/2010/wordprocessingShape" mc:Ignorable="w14 wp14">
   <w:p>
     <w:pPr>
       <w:pStyle w:val="Header"/>
@@ -16801,19 +16947,39 @@
         <w:tab w:val="right" w:pos="8976"/>
       </w:tabs>
     </w:pPr>
-    <w:fldSimple w:instr=" DOCPROPERTY  &quot;Extension Name&quot;  \* MERGEFORMAT ">
-      <w:r>
-        <w:t>Biomass Succession</w:t>
-      </w:r>
-    </w:fldSimple>
+    <w:r>
+      <w:fldChar w:fldCharType="begin"/>
+    </w:r>
+    <w:r>
+      <w:instrText xml:space="preserve"> DOCPROPERTY  "Extension Name"  \* MERGEFORMAT </w:instrText>
+    </w:r>
+    <w:r>
+      <w:fldChar w:fldCharType="separate"/>
+    </w:r>
+    <w:r>
+      <w:t>Biomass Succession</w:t>
+    </w:r>
+    <w:r>
+      <w:fldChar w:fldCharType="end"/>
+    </w:r>
     <w:r>
       <w:t xml:space="preserve"> v</w:t>
     </w:r>
-    <w:fldSimple w:instr=" DOCPROPERTY  &quot;Extension Version&quot;  \* MERGEFORMAT ">
-      <w:r>
-        <w:t>3.1</w:t>
-      </w:r>
-    </w:fldSimple>
+    <w:r>
+      <w:fldChar w:fldCharType="begin"/>
+    </w:r>
+    <w:r>
+      <w:instrText xml:space="preserve"> DOCPROPERTY  "Extension Version"  \* MERGEFORMAT </w:instrText>
+    </w:r>
+    <w:r>
+      <w:fldChar w:fldCharType="separate"/>
+    </w:r>
+    <w:r>
+      <w:t>3.1</w:t>
+    </w:r>
+    <w:r>
+      <w:fldChar w:fldCharType="end"/>
+    </w:r>
     <w:r>
       <w:t xml:space="preserve"> – User Guide</w:t>
     </w:r>
@@ -16829,7 +16995,7 @@
 </file>
 
 <file path=word/numbering.xml><?xml version="1.0" encoding="utf-8"?>
-<w:numbering xmlns:ve="http://schemas.openxmlformats.org/markup-compatibility/2006" xmlns:o="urn:schemas-microsoft-com:office:office" xmlns:r="http://schemas.openxmlformats.org/officeDocument/2006/relationships" xmlns:m="http://schemas.openxmlformats.org/officeDocument/2006/math" xmlns:v="urn:schemas-microsoft-com:vml" xmlns:wp="http://schemas.openxmlformats.org/drawingml/2006/wordprocessingDrawing" xmlns:w10="urn:schemas-microsoft-com:office:word" xmlns:w="http://schemas.openxmlformats.org/wordprocessingml/2006/main" xmlns:wne="http://schemas.microsoft.com/office/word/2006/wordml">
+<w:numbering xmlns:wpc="http://schemas.microsoft.com/office/word/2010/wordprocessingCanvas" xmlns:mc="http://schemas.openxmlformats.org/markup-compatibility/2006" xmlns:o="urn:schemas-microsoft-com:office:office" xmlns:r="http://schemas.openxmlformats.org/officeDocument/2006/relationships" xmlns:m="http://schemas.openxmlformats.org/officeDocument/2006/math" xmlns:v="urn:schemas-microsoft-com:vml" xmlns:wp14="http://schemas.microsoft.com/office/word/2010/wordprocessingDrawing" xmlns:wp="http://schemas.openxmlformats.org/drawingml/2006/wordprocessingDrawing" xmlns:w10="urn:schemas-microsoft-com:office:word" xmlns:w="http://schemas.openxmlformats.org/wordprocessingml/2006/main" xmlns:w14="http://schemas.microsoft.com/office/word/2010/wordml" xmlns:wpg="http://schemas.microsoft.com/office/word/2010/wordprocessingGroup" xmlns:wpi="http://schemas.microsoft.com/office/word/2010/wordprocessingInk" xmlns:wne="http://schemas.microsoft.com/office/word/2006/wordml" xmlns:wps="http://schemas.microsoft.com/office/word/2010/wordprocessingShape" mc:Ignorable="w14 wp14">
   <w:abstractNum w:abstractNumId="0">
     <w:nsid w:val="027F602A"/>
     <w:multiLevelType w:val="multilevel"/>
@@ -17440,7 +17606,7 @@
 </file>
 
 <file path=word/styles.xml><?xml version="1.0" encoding="utf-8"?>
-<w:styles xmlns:r="http://schemas.openxmlformats.org/officeDocument/2006/relationships" xmlns:w="http://schemas.openxmlformats.org/wordprocessingml/2006/main">
+<w:styles xmlns:mc="http://schemas.openxmlformats.org/markup-compatibility/2006" xmlns:r="http://schemas.openxmlformats.org/officeDocument/2006/relationships" xmlns:w="http://schemas.openxmlformats.org/wordprocessingml/2006/main" xmlns:w14="http://schemas.microsoft.com/office/word/2010/wordml" mc:Ignorable="w14">
   <w:docDefaults>
     <w:rPrDefault>
       <w:rPr>
@@ -17789,7 +17955,6 @@
     <w:uiPriority w:val="99"/>
     <w:semiHidden/>
     <w:unhideWhenUsed/>
-    <w:qFormat/>
     <w:tblPr>
       <w:tblInd w:w="0" w:type="dxa"/>
       <w:tblCellMar>
@@ -18236,6 +18401,12 @@
     <w:name w:val="title line 1 Char"/>
     <w:basedOn w:val="titlelineChar"/>
     <w:rsid w:val="00633537"/>
+    <w:rPr>
+      <w:rFonts w:ascii="Verdana" w:hAnsi="Verdana" w:cs="Verdana"/>
+      <w:sz w:val="40"/>
+      <w:szCs w:val="40"/>
+      <w:lang w:val="en-US" w:eastAsia="en-US"/>
+    </w:rPr>
   </w:style>
   <w:style w:type="character" w:styleId="FollowedHyperlink">
     <w:name w:val="FollowedHyperlink"/>
@@ -18303,6 +18474,196 @@
       <w:b/>
       <w:bCs/>
     </w:rPr>
+  </w:style>
+</w:styles>
+</file>
+
+<file path=word/stylesWithEffects.xml><?xml version="1.0" encoding="utf-8"?>
+<w:styles xmlns:wpc="http://schemas.microsoft.com/office/word/2010/wordprocessingCanvas" xmlns:mc="http://schemas.openxmlformats.org/markup-compatibility/2006" xmlns:o="urn:schemas-microsoft-com:office:office" xmlns:r="http://schemas.openxmlformats.org/officeDocument/2006/relationships" xmlns:m="http://schemas.openxmlformats.org/officeDocument/2006/math" xmlns:v="urn:schemas-microsoft-com:vml" xmlns:wp14="http://schemas.microsoft.com/office/word/2010/wordprocessingDrawing" xmlns:wp="http://schemas.openxmlformats.org/drawingml/2006/wordprocessingDrawing" xmlns:w10="urn:schemas-microsoft-com:office:word" xmlns:w="http://schemas.openxmlformats.org/wordprocessingml/2006/main" xmlns:w14="http://schemas.microsoft.com/office/word/2010/wordml" xmlns:wpg="http://schemas.microsoft.com/office/word/2010/wordprocessingGroup" xmlns:wpi="http://schemas.microsoft.com/office/word/2010/wordprocessingInk" xmlns:wne="http://schemas.microsoft.com/office/word/2006/wordml" xmlns:wps="http://schemas.microsoft.com/office/word/2010/wordprocessingShape" mc:Ignorable="w14 wp14">
+  <w:docDefaults>
+    <w:rPrDefault>
+      <w:rPr>
+        <w:rFonts w:asciiTheme="minorHAnsi" w:eastAsiaTheme="minorEastAsia" w:hAnsiTheme="minorHAnsi" w:cstheme="minorBidi"/>
+        <w:sz w:val="22"/>
+        <w:szCs w:val="22"/>
+        <w:lang w:val="en-US" w:eastAsia="en-US" w:bidi="ar-SA"/>
+      </w:rPr>
+    </w:rPrDefault>
+    <w:pPrDefault>
+      <w:pPr>
+        <w:spacing w:after="200" w:line="276" w:lineRule="auto"/>
+      </w:pPr>
+    </w:pPrDefault>
+  </w:docDefaults>
+  <w:latentStyles w:defLockedState="0" w:defUIPriority="99" w:defSemiHidden="1" w:defUnhideWhenUsed="1" w:defQFormat="0" w:count="267">
+    <w:lsdException w:name="Normal" w:semiHidden="0" w:uiPriority="0" w:unhideWhenUsed="0" w:qFormat="1"/>
+    <w:lsdException w:name="heading 1" w:semiHidden="0" w:uiPriority="9" w:unhideWhenUsed="0" w:qFormat="1"/>
+    <w:lsdException w:name="heading 2" w:uiPriority="9" w:qFormat="1"/>
+    <w:lsdException w:name="heading 3" w:uiPriority="9" w:qFormat="1"/>
+    <w:lsdException w:name="heading 4" w:uiPriority="9" w:qFormat="1"/>
+    <w:lsdException w:name="heading 5" w:uiPriority="9" w:qFormat="1"/>
+    <w:lsdException w:name="heading 6" w:uiPriority="9" w:qFormat="1"/>
+    <w:lsdException w:name="heading 7" w:uiPriority="9" w:qFormat="1"/>
+    <w:lsdException w:name="heading 8" w:uiPriority="9" w:qFormat="1"/>
+    <w:lsdException w:name="heading 9" w:uiPriority="9" w:qFormat="1"/>
+    <w:lsdException w:name="toc 1" w:uiPriority="39"/>
+    <w:lsdException w:name="toc 2" w:uiPriority="39"/>
+    <w:lsdException w:name="toc 3" w:uiPriority="39"/>
+    <w:lsdException w:name="toc 4" w:uiPriority="39"/>
+    <w:lsdException w:name="toc 5" w:uiPriority="39"/>
+    <w:lsdException w:name="toc 6" w:uiPriority="39"/>
+    <w:lsdException w:name="toc 7" w:uiPriority="39"/>
+    <w:lsdException w:name="toc 8" w:uiPriority="39"/>
+    <w:lsdException w:name="toc 9" w:uiPriority="39"/>
+    <w:lsdException w:name="caption" w:uiPriority="35" w:qFormat="1"/>
+    <w:lsdException w:name="Title" w:semiHidden="0" w:uiPriority="10" w:unhideWhenUsed="0" w:qFormat="1"/>
+    <w:lsdException w:name="Default Paragraph Font" w:uiPriority="1"/>
+    <w:lsdException w:name="Subtitle" w:semiHidden="0" w:uiPriority="11" w:unhideWhenUsed="0" w:qFormat="1"/>
+    <w:lsdException w:name="Strong" w:semiHidden="0" w:uiPriority="22" w:unhideWhenUsed="0" w:qFormat="1"/>
+    <w:lsdException w:name="Emphasis" w:semiHidden="0" w:uiPriority="20" w:unhideWhenUsed="0" w:qFormat="1"/>
+    <w:lsdException w:name="Table Grid" w:semiHidden="0" w:uiPriority="59" w:unhideWhenUsed="0"/>
+    <w:lsdException w:name="Placeholder Text" w:unhideWhenUsed="0"/>
+    <w:lsdException w:name="No Spacing" w:semiHidden="0" w:uiPriority="1" w:unhideWhenUsed="0" w:qFormat="1"/>
+    <w:lsdException w:name="Light Shading" w:semiHidden="0" w:uiPriority="60" w:unhideWhenUsed="0"/>
+    <w:lsdException w:name="Light List" w:semiHidden="0" w:uiPriority="61" w:unhideWhenUsed="0"/>
+    <w:lsdException w:name="Light Grid" w:semiHidden="0" w:uiPriority="62" w:unhideWhenUsed="0"/>
+    <w:lsdException w:name="Medium Shading 1" w:semiHidden="0" w:uiPriority="63" w:unhideWhenUsed="0"/>
+    <w:lsdException w:name="Medium Shading 2" w:semiHidden="0" w:uiPriority="64" w:unhideWhenUsed="0"/>
+    <w:lsdException w:name="Medium List 1" w:semiHidden="0" w:uiPriority="65" w:unhideWhenUsed="0"/>
+    <w:lsdException w:name="Medium List 2" w:semiHidden="0" w:uiPriority="66" w:unhideWhenUsed="0"/>
+    <w:lsdException w:name="Medium Grid 1" w:semiHidden="0" w:uiPriority="67" w:unhideWhenUsed="0"/>
+    <w:lsdException w:name="Medium Grid 2" w:semiHidden="0" w:uiPriority="68" w:unhideWhenUsed="0"/>
+    <w:lsdException w:name="Medium Grid 3" w:semiHidden="0" w:uiPriority="69" w:unhideWhenUsed="0"/>
+    <w:lsdException w:name="Dark List" w:semiHidden="0" w:uiPriority="70" w:unhideWhenUsed="0"/>
+    <w:lsdException w:name="Colorful Shading" w:semiHidden="0" w:uiPriority="71" w:unhideWhenUsed="0"/>
+    <w:lsdException w:name="Colorful List" w:semiHidden="0" w:uiPriority="72" w:unhideWhenUsed="0"/>
+    <w:lsdException w:name="Colorful Grid" w:semiHidden="0" w:uiPriority="73" w:unhideWhenUsed="0"/>
+    <w:lsdException w:name="Light Shading Accent 1" w:semiHidden="0" w:uiPriority="60" w:unhideWhenUsed="0"/>
+    <w:lsdException w:name="Light List Accent 1" w:semiHidden="0" w:uiPriority="61" w:unhideWhenUsed="0"/>
+    <w:lsdException w:name="Light Grid Accent 1" w:semiHidden="0" w:uiPriority="62" w:unhideWhenUsed="0"/>
+    <w:lsdException w:name="Medium Shading 1 Accent 1" w:semiHidden="0" w:uiPriority="63" w:unhideWhenUsed="0"/>
+    <w:lsdException w:name="Medium Shading 2 Accent 1" w:semiHidden="0" w:uiPriority="64" w:unhideWhenUsed="0"/>
+    <w:lsdException w:name="Medium List 1 Accent 1" w:semiHidden="0" w:uiPriority="65" w:unhideWhenUsed="0"/>
+    <w:lsdException w:name="Revision" w:unhideWhenUsed="0"/>
+    <w:lsdException w:name="List Paragraph" w:semiHidden="0" w:uiPriority="34" w:unhideWhenUsed="0" w:qFormat="1"/>
+    <w:lsdException w:name="Quote" w:semiHidden="0" w:uiPriority="29" w:unhideWhenUsed="0" w:qFormat="1"/>
+    <w:lsdException w:name="Intense Quote" w:semiHidden="0" w:uiPriority="30" w:unhideWhenUsed="0" w:qFormat="1"/>
+    <w:lsdException w:name="Medium List 2 Accent 1" w:semiHidden="0" w:uiPriority="66" w:unhideWhenUsed="0"/>
+    <w:lsdException w:name="Medium Grid 1 Accent 1" w:semiHidden="0" w:uiPriority="67" w:unhideWhenUsed="0"/>
+    <w:lsdException w:name="Medium Grid 2 Accent 1" w:semiHidden="0" w:uiPriority="68" w:unhideWhenUsed="0"/>
+    <w:lsdException w:name="Medium Grid 3 Accent 1" w:semiHidden="0" w:uiPriority="69" w:unhideWhenUsed="0"/>
+    <w:lsdException w:name="Dark List Accent 1" w:semiHidden="0" w:uiPriority="70" w:unhideWhenUsed="0"/>
+    <w:lsdException w:name="Colorful Shading Accent 1" w:semiHidden="0" w:uiPriority="71" w:unhideWhenUsed="0"/>
+    <w:lsdException w:name="Colorful List Accent 1" w:semiHidden="0" w:uiPriority="72" w:unhideWhenUsed="0"/>
+    <w:lsdException w:name="Colorful Grid Accent 1" w:semiHidden="0" w:uiPriority="73" w:unhideWhenUsed="0"/>
+    <w:lsdException w:name="Light Shading Accent 2" w:semiHidden="0" w:uiPriority="60" w:unhideWhenUsed="0"/>
+    <w:lsdException w:name="Light List Accent 2" w:semiHidden="0" w:uiPriority="61" w:unhideWhenUsed="0"/>
+    <w:lsdException w:name="Light Grid Accent 2" w:semiHidden="0" w:uiPriority="62" w:unhideWhenUsed="0"/>
+    <w:lsdException w:name="Medium Shading 1 Accent 2" w:semiHidden="0" w:uiPriority="63" w:unhideWhenUsed="0"/>
+    <w:lsdException w:name="Medium Shading 2 Accent 2" w:semiHidden="0" w:uiPriority="64" w:unhideWhenUsed="0"/>
+    <w:lsdException w:name="Medium List 1 Accent 2" w:semiHidden="0" w:uiPriority="65" w:unhideWhenUsed="0"/>
+    <w:lsdException w:name="Medium List 2 Accent 2" w:semiHidden="0" w:uiPriority="66" w:unhideWhenUsed="0"/>
+    <w:lsdException w:name="Medium Grid 1 Accent 2" w:semiHidden="0" w:uiPriority="67" w:unhideWhenUsed="0"/>
+    <w:lsdException w:name="Medium Grid 2 Accent 2" w:semiHidden="0" w:uiPriority="68" w:unhideWhenUsed="0"/>
+    <w:lsdException w:name="Medium Grid 3 Accent 2" w:semiHidden="0" w:uiPriority="69" w:unhideWhenUsed="0"/>
+    <w:lsdException w:name="Dark List Accent 2" w:semiHidden="0" w:uiPriority="70" w:unhideWhenUsed="0"/>
+    <w:lsdException w:name="Colorful Shading Accent 2" w:semiHidden="0" w:uiPriority="71" w:unhideWhenUsed="0"/>
+    <w:lsdException w:name="Colorful List Accent 2" w:semiHidden="0" w:uiPriority="72" w:unhideWhenUsed="0"/>
+    <w:lsdException w:name="Colorful Grid Accent 2" w:semiHidden="0" w:uiPriority="73" w:unhideWhenUsed="0"/>
+    <w:lsdException w:name="Light Shading Accent 3" w:semiHidden="0" w:uiPriority="60" w:unhideWhenUsed="0"/>
+    <w:lsdException w:name="Light List Accent 3" w:semiHidden="0" w:uiPriority="61" w:unhideWhenUsed="0"/>
+    <w:lsdException w:name="Light Grid Accent 3" w:semiHidden="0" w:uiPriority="62" w:unhideWhenUsed="0"/>
+    <w:lsdException w:name="Medium Shading 1 Accent 3" w:semiHidden="0" w:uiPriority="63" w:unhideWhenUsed="0"/>
+    <w:lsdException w:name="Medium Shading 2 Accent 3" w:semiHidden="0" w:uiPriority="64" w:unhideWhenUsed="0"/>
+    <w:lsdException w:name="Medium List 1 Accent 3" w:semiHidden="0" w:uiPriority="65" w:unhideWhenUsed="0"/>
+    <w:lsdException w:name="Medium List 2 Accent 3" w:semiHidden="0" w:uiPriority="66" w:unhideWhenUsed="0"/>
+    <w:lsdException w:name="Medium Grid 1 Accent 3" w:semiHidden="0" w:uiPriority="67" w:unhideWhenUsed="0"/>
+    <w:lsdException w:name="Medium Grid 2 Accent 3" w:semiHidden="0" w:uiPriority="68" w:unhideWhenUsed="0"/>
+    <w:lsdException w:name="Medium Grid 3 Accent 3" w:semiHidden="0" w:uiPriority="69" w:unhideWhenUsed="0"/>
+    <w:lsdException w:name="Dark List Accent 3" w:semiHidden="0" w:uiPriority="70" w:unhideWhenUsed="0"/>
+    <w:lsdException w:name="Colorful Shading Accent 3" w:semiHidden="0" w:uiPriority="71" w:unhideWhenUsed="0"/>
+    <w:lsdException w:name="Colorful List Accent 3" w:semiHidden="0" w:uiPriority="72" w:unhideWhenUsed="0"/>
+    <w:lsdException w:name="Colorful Grid Accent 3" w:semiHidden="0" w:uiPriority="73" w:unhideWhenUsed="0"/>
+    <w:lsdException w:name="Light Shading Accent 4" w:semiHidden="0" w:uiPriority="60" w:unhideWhenUsed="0"/>
+    <w:lsdException w:name="Light List Accent 4" w:semiHidden="0" w:uiPriority="61" w:unhideWhenUsed="0"/>
+    <w:lsdException w:name="Light Grid Accent 4" w:semiHidden="0" w:uiPriority="62" w:unhideWhenUsed="0"/>
+    <w:lsdException w:name="Medium Shading 1 Accent 4" w:semiHidden="0" w:uiPriority="63" w:unhideWhenUsed="0"/>
+    <w:lsdException w:name="Medium Shading 2 Accent 4" w:semiHidden="0" w:uiPriority="64" w:unhideWhenUsed="0"/>
+    <w:lsdException w:name="Medium List 1 Accent 4" w:semiHidden="0" w:uiPriority="65" w:unhideWhenUsed="0"/>
+    <w:lsdException w:name="Medium List 2 Accent 4" w:semiHidden="0" w:uiPriority="66" w:unhideWhenUsed="0"/>
+    <w:lsdException w:name="Medium Grid 1 Accent 4" w:semiHidden="0" w:uiPriority="67" w:unhideWhenUsed="0"/>
+    <w:lsdException w:name="Medium Grid 2 Accent 4" w:semiHidden="0" w:uiPriority="68" w:unhideWhenUsed="0"/>
+    <w:lsdException w:name="Medium Grid 3 Accent 4" w:semiHidden="0" w:uiPriority="69" w:unhideWhenUsed="0"/>
+    <w:lsdException w:name="Dark List Accent 4" w:semiHidden="0" w:uiPriority="70" w:unhideWhenUsed="0"/>
+    <w:lsdException w:name="Colorful Shading Accent 4" w:semiHidden="0" w:uiPriority="71" w:unhideWhenUsed="0"/>
+    <w:lsdException w:name="Colorful List Accent 4" w:semiHidden="0" w:uiPriority="72" w:unhideWhenUsed="0"/>
+    <w:lsdException w:name="Colorful Grid Accent 4" w:semiHidden="0" w:uiPriority="73" w:unhideWhenUsed="0"/>
+    <w:lsdException w:name="Light Shading Accent 5" w:semiHidden="0" w:uiPriority="60" w:unhideWhenUsed="0"/>
+    <w:lsdException w:name="Light List Accent 5" w:semiHidden="0" w:uiPriority="61" w:unhideWhenUsed="0"/>
+    <w:lsdException w:name="Light Grid Accent 5" w:semiHidden="0" w:uiPriority="62" w:unhideWhenUsed="0"/>
+    <w:lsdException w:name="Medium Shading 1 Accent 5" w:semiHidden="0" w:uiPriority="63" w:unhideWhenUsed="0"/>
+    <w:lsdException w:name="Medium Shading 2 Accent 5" w:semiHidden="0" w:uiPriority="64" w:unhideWhenUsed="0"/>
+    <w:lsdException w:name="Medium List 1 Accent 5" w:semiHidden="0" w:uiPriority="65" w:unhideWhenUsed="0"/>
+    <w:lsdException w:name="Medium List 2 Accent 5" w:semiHidden="0" w:uiPriority="66" w:unhideWhenUsed="0"/>
+    <w:lsdException w:name="Medium Grid 1 Accent 5" w:semiHidden="0" w:uiPriority="67" w:unhideWhenUsed="0"/>
+    <w:lsdException w:name="Medium Grid 2 Accent 5" w:semiHidden="0" w:uiPriority="68" w:unhideWhenUsed="0"/>
+    <w:lsdException w:name="Medium Grid 3 Accent 5" w:semiHidden="0" w:uiPriority="69" w:unhideWhenUsed="0"/>
+    <w:lsdException w:name="Dark List Accent 5" w:semiHidden="0" w:uiPriority="70" w:unhideWhenUsed="0"/>
+    <w:lsdException w:name="Colorful Shading Accent 5" w:semiHidden="0" w:uiPriority="71" w:unhideWhenUsed="0"/>
+    <w:lsdException w:name="Colorful List Accent 5" w:semiHidden="0" w:uiPriority="72" w:unhideWhenUsed="0"/>
+    <w:lsdException w:name="Colorful Grid Accent 5" w:semiHidden="0" w:uiPriority="73" w:unhideWhenUsed="0"/>
+    <w:lsdException w:name="Light Shading Accent 6" w:semiHidden="0" w:uiPriority="60" w:unhideWhenUsed="0"/>
+    <w:lsdException w:name="Light List Accent 6" w:semiHidden="0" w:uiPriority="61" w:unhideWhenUsed="0"/>
+    <w:lsdException w:name="Light Grid Accent 6" w:semiHidden="0" w:uiPriority="62" w:unhideWhenUsed="0"/>
+    <w:lsdException w:name="Medium Shading 1 Accent 6" w:semiHidden="0" w:uiPriority="63" w:unhideWhenUsed="0"/>
+    <w:lsdException w:name="Medium Shading 2 Accent 6" w:semiHidden="0" w:uiPriority="64" w:unhideWhenUsed="0"/>
+    <w:lsdException w:name="Medium List 1 Accent 6" w:semiHidden="0" w:uiPriority="65" w:unhideWhenUsed="0"/>
+    <w:lsdException w:name="Medium List 2 Accent 6" w:semiHidden="0" w:uiPriority="66" w:unhideWhenUsed="0"/>
+    <w:lsdException w:name="Medium Grid 1 Accent 6" w:semiHidden="0" w:uiPriority="67" w:unhideWhenUsed="0"/>
+    <w:lsdException w:name="Medium Grid 2 Accent 6" w:semiHidden="0" w:uiPriority="68" w:unhideWhenUsed="0"/>
+    <w:lsdException w:name="Medium Grid 3 Accent 6" w:semiHidden="0" w:uiPriority="69" w:unhideWhenUsed="0"/>
+    <w:lsdException w:name="Dark List Accent 6" w:semiHidden="0" w:uiPriority="70" w:unhideWhenUsed="0"/>
+    <w:lsdException w:name="Colorful Shading Accent 6" w:semiHidden="0" w:uiPriority="71" w:unhideWhenUsed="0"/>
+    <w:lsdException w:name="Colorful List Accent 6" w:semiHidden="0" w:uiPriority="72" w:unhideWhenUsed="0"/>
+    <w:lsdException w:name="Colorful Grid Accent 6" w:semiHidden="0" w:uiPriority="73" w:unhideWhenUsed="0"/>
+    <w:lsdException w:name="Subtle Emphasis" w:semiHidden="0" w:uiPriority="19" w:unhideWhenUsed="0" w:qFormat="1"/>
+    <w:lsdException w:name="Intense Emphasis" w:semiHidden="0" w:uiPriority="21" w:unhideWhenUsed="0" w:qFormat="1"/>
+    <w:lsdException w:name="Subtle Reference" w:semiHidden="0" w:uiPriority="31" w:unhideWhenUsed="0" w:qFormat="1"/>
+    <w:lsdException w:name="Intense Reference" w:semiHidden="0" w:uiPriority="32" w:unhideWhenUsed="0" w:qFormat="1"/>
+    <w:lsdException w:name="Book Title" w:semiHidden="0" w:uiPriority="33" w:unhideWhenUsed="0" w:qFormat="1"/>
+    <w:lsdException w:name="Bibliography" w:uiPriority="37"/>
+    <w:lsdException w:name="TOC Heading" w:uiPriority="39" w:qFormat="1"/>
+  </w:latentStyles>
+  <w:style w:type="paragraph" w:default="1" w:styleId="Normal">
+    <w:name w:val="Normal"/>
+    <w:qFormat/>
+  </w:style>
+  <w:style w:type="character" w:default="1" w:styleId="DefaultParagraphFont">
+    <w:name w:val="Default Paragraph Font"/>
+    <w:uiPriority w:val="1"/>
+    <w:semiHidden/>
+    <w:unhideWhenUsed/>
+  </w:style>
+  <w:style w:type="table" w:default="1" w:styleId="TableNormal">
+    <w:name w:val="Normal Table"/>
+    <w:uiPriority w:val="99"/>
+    <w:semiHidden/>
+    <w:unhideWhenUsed/>
+    <w:tblPr>
+      <w:tblInd w:w="0" w:type="dxa"/>
+      <w:tblCellMar>
+        <w:top w:w="0" w:type="dxa"/>
+        <w:left w:w="108" w:type="dxa"/>
+        <w:bottom w:w="0" w:type="dxa"/>
+        <w:right w:w="108" w:type="dxa"/>
+      </w:tblCellMar>
+    </w:tblPr>
+  </w:style>
+  <w:style w:type="numbering" w:default="1" w:styleId="NoList">
+    <w:name w:val="No List"/>
+    <w:uiPriority w:val="99"/>
+    <w:semiHidden/>
+    <w:unhideWhenUsed/>
   </w:style>
 </w:styles>
 </file>

</xml_diff>

<commit_message>
Minor updates to add a caution note to the log file in the event that AET for an active ecoregion is 0.
git-svn-id: http://Marc-PC/svn/Full@1238 85f15e0e-5137-b144-a863-98bd542365a3
</commit_message>
<xml_diff>
--- a/trunk/biomass-succession/trunk/deploy/docs/LANDIS-II Biomass Succession v3.1 User Guide.docx
+++ b/trunk/biomass-succession/trunk/deploy/docs/LANDIS-II Biomass Succession v3.1 User Guide.docx
@@ -15,51 +15,25 @@
       <w:r>
         <w:t xml:space="preserve">ANDIS-II </w:t>
       </w:r>
-      <w:r>
-        <w:fldChar w:fldCharType="begin"/>
-      </w:r>
-      <w:r>
-        <w:instrText xml:space="preserve"> DOCPROPERTY  "Extension Name"  \* MERGEFORMAT </w:instrText>
-      </w:r>
-      <w:r>
-        <w:fldChar w:fldCharType="separate"/>
-      </w:r>
-      <w:r>
-        <w:rPr>
-          <w:rStyle w:val="titleline1Char"/>
-        </w:rPr>
-        <w:t>Biomass Succession</w:t>
-      </w:r>
-      <w:r>
-        <w:rPr>
-          <w:rStyle w:val="titleline1Char"/>
-        </w:rPr>
-        <w:fldChar w:fldCharType="end"/>
-      </w:r>
+      <w:fldSimple w:instr=" DOCPROPERTY  &quot;Extension Name&quot;  \* MERGEFORMAT ">
+        <w:r>
+          <w:rPr>
+            <w:rStyle w:val="titleline1Char"/>
+          </w:rPr>
+          <w:t>Biomass Succession</w:t>
+        </w:r>
+      </w:fldSimple>
       <w:r>
         <w:t xml:space="preserve"> v</w:t>
       </w:r>
-      <w:r>
-        <w:fldChar w:fldCharType="begin"/>
-      </w:r>
-      <w:r>
-        <w:instrText xml:space="preserve"> DOCPROPERTY  "Extension Version"  \* MERGEFORMAT </w:instrText>
-      </w:r>
-      <w:r>
-        <w:fldChar w:fldCharType="separate"/>
-      </w:r>
-      <w:r>
-        <w:rPr>
-          <w:rStyle w:val="titleline1Char"/>
-        </w:rPr>
-        <w:t>3.1</w:t>
-      </w:r>
-      <w:r>
-        <w:rPr>
-          <w:rStyle w:val="titleline1Char"/>
-        </w:rPr>
-        <w:fldChar w:fldCharType="end"/>
-      </w:r>
+      <w:fldSimple w:instr=" DOCPROPERTY  &quot;Extension Version&quot;  \* MERGEFORMAT ">
+        <w:r>
+          <w:rPr>
+            <w:rStyle w:val="titleline1Char"/>
+          </w:rPr>
+          <w:t>3.1</w:t>
+        </w:r>
+      </w:fldSimple>
     </w:p>
     <w:p>
       <w:pPr>
@@ -139,7 +113,7 @@
         <w:rPr>
           <w:noProof/>
         </w:rPr>
-        <w:t>July 25, 2013</w:t>
+        <w:t>August 21, 2013</w:t>
       </w:r>
       <w:r>
         <w:rPr>
@@ -193,9 +167,7 @@
       </w:r>
     </w:p>
     <w:bookmarkStart w:id="2" w:name="_Toc101616050"/>
-    <w:bookmarkStart w:id="3" w:name="_GoBack"/>
     <w:bookmarkEnd w:id="0"/>
-    <w:bookmarkEnd w:id="3"/>
     <w:p>
       <w:pPr>
         <w:pStyle w:val="TOC1"/>
@@ -7899,12 +7871,12 @@
         <w:lastRenderedPageBreak/>
         <w:fldChar w:fldCharType="end"/>
       </w:r>
-      <w:bookmarkStart w:id="4" w:name="_Toc362510352"/>
+      <w:bookmarkStart w:id="3" w:name="_Toc362510352"/>
       <w:r>
         <w:t>Introduction</w:t>
       </w:r>
       <w:bookmarkEnd w:id="2"/>
-      <w:bookmarkEnd w:id="4"/>
+      <w:bookmarkEnd w:id="3"/>
     </w:p>
     <w:p>
       <w:pPr>
@@ -7917,29 +7889,15 @@
       <w:r>
         <w:t xml:space="preserve">This document describes the </w:t>
       </w:r>
-      <w:r>
-        <w:fldChar w:fldCharType="begin"/>
-      </w:r>
-      <w:r>
-        <w:instrText xml:space="preserve"> DOCPROPERTY  "Extension Name"  \* MERGEFORMAT </w:instrText>
-      </w:r>
-      <w:r>
-        <w:fldChar w:fldCharType="separate"/>
-      </w:r>
-      <w:r>
-        <w:rPr>
-          <w:b/>
-          <w:bCs/>
-        </w:rPr>
-        <w:t>Biomass Succession</w:t>
-      </w:r>
-      <w:r>
-        <w:rPr>
-          <w:b/>
-          <w:bCs/>
-        </w:rPr>
-        <w:fldChar w:fldCharType="end"/>
-      </w:r>
+      <w:fldSimple w:instr=" DOCPROPERTY  &quot;Extension Name&quot;  \* MERGEFORMAT ">
+        <w:r>
+          <w:rPr>
+            <w:b/>
+            <w:bCs/>
+          </w:rPr>
+          <w:t>Biomass Succession</w:t>
+        </w:r>
+      </w:fldSimple>
       <w:r>
         <w:t xml:space="preserve"> extension for the LANDIS-II model.  For information about the </w:t>
       </w:r>
@@ -8035,116 +7993,116 @@
       <w:r>
         <w:t xml:space="preserve"> pools:  woody and leaf litter.</w:t>
       </w:r>
-      <w:bookmarkStart w:id="5" w:name="_Toc282434134"/>
-      <w:bookmarkStart w:id="6" w:name="_Toc133386203"/>
-      <w:bookmarkStart w:id="7" w:name="_Toc133907137"/>
-      <w:bookmarkStart w:id="8" w:name="_Toc133934405"/>
-      <w:bookmarkStart w:id="9" w:name="_Toc133942259"/>
+      <w:bookmarkStart w:id="4" w:name="_Toc282434134"/>
+      <w:bookmarkStart w:id="5" w:name="_Toc133386203"/>
+      <w:bookmarkStart w:id="6" w:name="_Toc133907137"/>
+      <w:bookmarkStart w:id="7" w:name="_Toc133934405"/>
+      <w:bookmarkStart w:id="8" w:name="_Toc133942259"/>
     </w:p>
     <w:p>
       <w:pPr>
         <w:pStyle w:val="Heading2"/>
       </w:pPr>
-      <w:bookmarkStart w:id="10" w:name="_Toc362510353"/>
+      <w:bookmarkStart w:id="9" w:name="_Toc362510353"/>
+      <w:bookmarkEnd w:id="4"/>
       <w:bookmarkEnd w:id="5"/>
       <w:bookmarkEnd w:id="6"/>
       <w:bookmarkEnd w:id="7"/>
       <w:bookmarkEnd w:id="8"/>
+      <w:r>
+        <w:t>Cohort Reproduction – Disturbance Interactions</w:t>
+      </w:r>
       <w:bookmarkEnd w:id="9"/>
-      <w:r>
-        <w:t>Cohort Reproduction – Disturbance Interactions</w:t>
+    </w:p>
+    <w:p>
+      <w:pPr>
+        <w:pStyle w:val="textbody"/>
+      </w:pPr>
+      <w:r>
+        <w:t xml:space="preserve">Recall that every disturbance will trigger succession at each site at the time step that the disturbance(s) occur.  </w:t>
+      </w:r>
+      <w:r>
+        <w:t xml:space="preserve">In succession, there is a hierarchy of reproduction options following a disturbance.  The goal of this design was to give reproductive precedence to species with propagules available on site.  </w:t>
+      </w:r>
+    </w:p>
+    <w:p>
+      <w:pPr>
+        <w:pStyle w:val="textbody"/>
+      </w:pPr>
+      <w:r>
+        <w:t>If planting (currently possible only through a Harvest extension) is triggered for one or more species, then no other reproduction will occur.</w:t>
+      </w:r>
+      <w:r>
+        <w:t xml:space="preserve">  Planting is given highest precedence as we assume that a viable cohort is generated.  However, the probability of establishment must be greater than zero.</w:t>
+      </w:r>
+    </w:p>
+    <w:p>
+      <w:pPr>
+        <w:pStyle w:val="textbody"/>
+      </w:pPr>
+      <w:r>
+        <w:t xml:space="preserve">If serotiny (only possible </w:t>
+      </w:r>
+      <w:r>
+        <w:t>immediately following</w:t>
+      </w:r>
+      <w:r>
+        <w:t xml:space="preserve"> a </w:t>
+      </w:r>
+      <w:r>
+        <w:t>fire</w:t>
+      </w:r>
+      <w:r>
+        <w:t>)</w:t>
+      </w:r>
+      <w:r>
+        <w:t xml:space="preserve"> is triggered for one or more species, then neither resprouting nor seeding will occur.  Serotiny is given precedence over resprouting as it typically has a higher threshold for success than resprouting.  This slightly favors </w:t>
+      </w:r>
+      <w:proofErr w:type="spellStart"/>
+      <w:r>
+        <w:t>serotinous</w:t>
+      </w:r>
+      <w:proofErr w:type="spellEnd"/>
+      <w:r>
+        <w:t xml:space="preserve"> species when mixed with species able to </w:t>
+      </w:r>
+      <w:proofErr w:type="spellStart"/>
+      <w:r>
+        <w:t>resprout</w:t>
+      </w:r>
+      <w:proofErr w:type="spellEnd"/>
+      <w:r>
+        <w:t xml:space="preserve"> following a fire.</w:t>
+      </w:r>
+    </w:p>
+    <w:p>
+      <w:pPr>
+        <w:pStyle w:val="textbody"/>
+      </w:pPr>
+      <w:r>
+        <w:t>If resprouting (which can be induced by many disturbance types) is triggered, then seeding will not occur.</w:t>
+      </w:r>
+    </w:p>
+    <w:p>
+      <w:pPr>
+        <w:pStyle w:val="textbody"/>
+      </w:pPr>
+      <w:r>
+        <w:t>Finally, if neither planting, serotiny, nor resprouting occurred, seeding dispersal into a sight will occur.</w:t>
+      </w:r>
+    </w:p>
+    <w:p>
+      <w:pPr>
+        <w:pStyle w:val="Heading2"/>
+      </w:pPr>
+      <w:bookmarkStart w:id="10" w:name="_Toc362510354"/>
+      <w:r>
+        <w:t xml:space="preserve">Cohort Reproduction </w:t>
+      </w:r>
+      <w:r>
+        <w:t>– Initial Biomass</w:t>
       </w:r>
       <w:bookmarkEnd w:id="10"/>
-    </w:p>
-    <w:p>
-      <w:pPr>
-        <w:pStyle w:val="textbody"/>
-      </w:pPr>
-      <w:r>
-        <w:t xml:space="preserve">Recall that every disturbance will trigger succession at each site at the time step that the disturbance(s) occur.  </w:t>
-      </w:r>
-      <w:r>
-        <w:t xml:space="preserve">In succession, there is a hierarchy of reproduction options following a disturbance.  The goal of this design was to give reproductive precedence to species with propagules available on site.  </w:t>
-      </w:r>
-    </w:p>
-    <w:p>
-      <w:pPr>
-        <w:pStyle w:val="textbody"/>
-      </w:pPr>
-      <w:r>
-        <w:t>If planting (currently possible only through a Harvest extension) is triggered for one or more species, then no other reproduction will occur.</w:t>
-      </w:r>
-      <w:r>
-        <w:t xml:space="preserve">  Planting is given highest precedence as we assume that a viable cohort is generated.  However, the probability of establishment must be greater than zero.</w:t>
-      </w:r>
-    </w:p>
-    <w:p>
-      <w:pPr>
-        <w:pStyle w:val="textbody"/>
-      </w:pPr>
-      <w:r>
-        <w:t xml:space="preserve">If serotiny (only possible </w:t>
-      </w:r>
-      <w:r>
-        <w:t>immediately following</w:t>
-      </w:r>
-      <w:r>
-        <w:t xml:space="preserve"> a </w:t>
-      </w:r>
-      <w:r>
-        <w:t>fire</w:t>
-      </w:r>
-      <w:r>
-        <w:t>)</w:t>
-      </w:r>
-      <w:r>
-        <w:t xml:space="preserve"> is triggered for one or more species, then neither resprouting nor seeding will occur.  Serotiny is given precedence over resprouting as it typically has a higher threshold for success than resprouting.  This slightly favors </w:t>
-      </w:r>
-      <w:proofErr w:type="spellStart"/>
-      <w:r>
-        <w:t>serotinous</w:t>
-      </w:r>
-      <w:proofErr w:type="spellEnd"/>
-      <w:r>
-        <w:t xml:space="preserve"> species when mixed with species able to </w:t>
-      </w:r>
-      <w:proofErr w:type="spellStart"/>
-      <w:r>
-        <w:t>resprout</w:t>
-      </w:r>
-      <w:proofErr w:type="spellEnd"/>
-      <w:r>
-        <w:t xml:space="preserve"> following a fire.</w:t>
-      </w:r>
-    </w:p>
-    <w:p>
-      <w:pPr>
-        <w:pStyle w:val="textbody"/>
-      </w:pPr>
-      <w:r>
-        <w:t>If resprouting (which can be induced by many disturbance types) is triggered, then seeding will not occur.</w:t>
-      </w:r>
-    </w:p>
-    <w:p>
-      <w:pPr>
-        <w:pStyle w:val="textbody"/>
-      </w:pPr>
-      <w:r>
-        <w:t>Finally, if neither planting, serotiny, nor resprouting occurred, seeding dispersal into a sight will occur.</w:t>
-      </w:r>
-    </w:p>
-    <w:p>
-      <w:pPr>
-        <w:pStyle w:val="Heading2"/>
-      </w:pPr>
-      <w:bookmarkStart w:id="11" w:name="_Toc362510354"/>
-      <w:r>
-        <w:t xml:space="preserve">Cohort Reproduction </w:t>
-      </w:r>
-      <w:r>
-        <w:t>– Initial Biomass</w:t>
-      </w:r>
-      <w:bookmarkEnd w:id="11"/>
     </w:p>
     <w:p>
       <w:pPr>
@@ -8194,10 +8152,10 @@
             <v:path o:extrusionok="f" gradientshapeok="t" o:connecttype="rect"/>
             <o:lock v:ext="edit" aspectratio="t"/>
           </v:shapetype>
-          <v:shape id="_x0000_i1025" type="#_x0000_t75" style="width:338.35pt;height:18.1pt" o:ole="">
+          <v:shape id="_x0000_i1025" type="#_x0000_t75" style="width:338.35pt;height:18.15pt" o:ole="">
             <v:imagedata r:id="rId10" o:title=""/>
           </v:shape>
-          <o:OLEObject Type="Embed" ProgID="Equation.3" ShapeID="_x0000_i1025" DrawAspect="Content" ObjectID="_1436252233" r:id="rId11"/>
+          <o:OLEObject Type="Embed" ProgID="Equation.3" ShapeID="_x0000_i1025" DrawAspect="Content" ObjectID="_1438582501" r:id="rId11"/>
         </w:object>
       </w:r>
     </w:p>
@@ -8342,11 +8300,11 @@
       <w:pPr>
         <w:pStyle w:val="Heading2"/>
       </w:pPr>
-      <w:bookmarkStart w:id="12" w:name="_Toc362510355"/>
+      <w:bookmarkStart w:id="11" w:name="_Toc362510355"/>
       <w:r>
         <w:t>Cohort Growth and Ageing</w:t>
       </w:r>
-      <w:bookmarkEnd w:id="12"/>
+      <w:bookmarkEnd w:id="11"/>
     </w:p>
     <w:p>
       <w:pPr>
@@ -8415,10 +8373,10 @@
           <w:position w:val="-32"/>
         </w:rPr>
         <w:object w:dxaOrig="3300" w:dyaOrig="760">
-          <v:shape id="_x0000_i1026" type="#_x0000_t75" style="width:164.85pt;height:38.55pt" o:ole="">
+          <v:shape id="_x0000_i1026" type="#_x0000_t75" style="width:164.65pt;height:38.75pt" o:ole="">
             <v:imagedata r:id="rId12" o:title=""/>
           </v:shape>
-          <o:OLEObject Type="Embed" ProgID="Equation.3" ShapeID="_x0000_i1026" DrawAspect="Content" ObjectID="_1436252234" r:id="rId13"/>
+          <o:OLEObject Type="Embed" ProgID="Equation.3" ShapeID="_x0000_i1026" DrawAspect="Content" ObjectID="_1438582502" r:id="rId13"/>
         </w:object>
       </w:r>
       <w:r>
@@ -8509,10 +8467,10 @@
           <w:position w:val="-14"/>
         </w:rPr>
         <w:object w:dxaOrig="2700" w:dyaOrig="380">
-          <v:shape id="_x0000_i1027" type="#_x0000_t75" style="width:134.95pt;height:18.5pt" o:ole="">
+          <v:shape id="_x0000_i1027" type="#_x0000_t75" style="width:134.95pt;height:18.65pt" o:ole="">
             <v:imagedata r:id="rId14" o:title=""/>
           </v:shape>
-          <o:OLEObject Type="Embed" ProgID="Equation.3" ShapeID="_x0000_i1027" DrawAspect="Content" ObjectID="_1436252235" r:id="rId15"/>
+          <o:OLEObject Type="Embed" ProgID="Equation.3" ShapeID="_x0000_i1027" DrawAspect="Content" ObjectID="_1438582503" r:id="rId15"/>
         </w:object>
       </w:r>
       <w:r>
@@ -8681,10 +8639,10 @@
           <w:position w:val="-14"/>
         </w:rPr>
         <w:object w:dxaOrig="3260" w:dyaOrig="420">
-          <v:shape id="_x0000_i1028" type="#_x0000_t75" style="width:162.9pt;height:20.85pt" o:ole="">
+          <v:shape id="_x0000_i1028" type="#_x0000_t75" style="width:162.65pt;height:20.65pt" o:ole="">
             <v:imagedata r:id="rId16" o:title=""/>
           </v:shape>
-          <o:OLEObject Type="Embed" ProgID="Equation.3" ShapeID="_x0000_i1028" DrawAspect="Content" ObjectID="_1436252236" r:id="rId17"/>
+          <o:OLEObject Type="Embed" ProgID="Equation.3" ShapeID="_x0000_i1028" DrawAspect="Content" ObjectID="_1438582504" r:id="rId17"/>
         </w:object>
       </w:r>
       <w:r>
@@ -8776,10 +8734,10 @@
           <w:position w:val="-14"/>
         </w:rPr>
         <w:object w:dxaOrig="4920" w:dyaOrig="380">
-          <v:shape id="_x0000_i1029" type="#_x0000_t75" style="width:245.9pt;height:18.5pt" o:ole="">
+          <v:shape id="_x0000_i1029" type="#_x0000_t75" style="width:246.2pt;height:18.65pt" o:ole="">
             <v:imagedata r:id="rId18" o:title=""/>
           </v:shape>
-          <o:OLEObject Type="Embed" ProgID="Equation.3" ShapeID="_x0000_i1029" DrawAspect="Content" ObjectID="_1436252237" r:id="rId19"/>
+          <o:OLEObject Type="Embed" ProgID="Equation.3" ShapeID="_x0000_i1029" DrawAspect="Content" ObjectID="_1438582505" r:id="rId19"/>
         </w:object>
       </w:r>
       <w:r>
@@ -8840,10 +8798,10 @@
           <w:position w:val="-36"/>
         </w:rPr>
         <w:object w:dxaOrig="4760" w:dyaOrig="740">
-          <v:shape id="_x0000_i1030" type="#_x0000_t75" style="width:237.65pt;height:36.6pt" o:ole="">
+          <v:shape id="_x0000_i1030" type="#_x0000_t75" style="width:237.65pt;height:36.75pt" o:ole="">
             <v:imagedata r:id="rId20" o:title=""/>
           </v:shape>
-          <o:OLEObject Type="Embed" ProgID="Equation.3" ShapeID="_x0000_i1030" DrawAspect="Content" ObjectID="_1436252238" r:id="rId21"/>
+          <o:OLEObject Type="Embed" ProgID="Equation.3" ShapeID="_x0000_i1030" DrawAspect="Content" ObjectID="_1438582506" r:id="rId21"/>
         </w:object>
       </w:r>
       <w:r>
@@ -8863,11 +8821,11 @@
       <w:pPr>
         <w:pStyle w:val="Heading2"/>
       </w:pPr>
-      <w:bookmarkStart w:id="13" w:name="_Toc362510356"/>
+      <w:bookmarkStart w:id="12" w:name="_Toc362510356"/>
       <w:r>
         <w:t>Cohort Senescence and Mortality</w:t>
       </w:r>
-      <w:bookmarkEnd w:id="13"/>
+      <w:bookmarkEnd w:id="12"/>
     </w:p>
     <w:p>
       <w:pPr>
@@ -8928,11 +8886,11 @@
       <w:pPr>
         <w:pStyle w:val="Heading2"/>
       </w:pPr>
-      <w:bookmarkStart w:id="14" w:name="_Toc362510357"/>
+      <w:bookmarkStart w:id="13" w:name="_Toc362510357"/>
       <w:r>
         <w:t>Dead Biomass Decay</w:t>
       </w:r>
-      <w:bookmarkEnd w:id="14"/>
+      <w:bookmarkEnd w:id="13"/>
     </w:p>
     <w:p>
       <w:pPr>
@@ -8996,11 +8954,11 @@
       <w:pPr>
         <w:pStyle w:val="Heading2"/>
       </w:pPr>
-      <w:bookmarkStart w:id="15" w:name="_Toc362510358"/>
+      <w:bookmarkStart w:id="14" w:name="_Toc362510358"/>
       <w:r>
         <w:t>Initializing Biomass</w:t>
       </w:r>
-      <w:bookmarkEnd w:id="15"/>
+      <w:bookmarkEnd w:id="14"/>
     </w:p>
     <w:p>
       <w:pPr>
@@ -9111,41 +9069,41 @@
       <w:pPr>
         <w:pStyle w:val="Heading2"/>
       </w:pPr>
-      <w:bookmarkStart w:id="16" w:name="_Toc362510359"/>
+      <w:bookmarkStart w:id="15" w:name="_Toc362510359"/>
       <w:r>
         <w:t>Shade Calculation</w:t>
       </w:r>
+      <w:bookmarkEnd w:id="15"/>
+    </w:p>
+    <w:p>
+      <w:pPr>
+        <w:pStyle w:val="textbody"/>
+      </w:pPr>
+      <w:r>
+        <w:t xml:space="preserve">There are six possible site shade classes ranging from zero (no shade) to 5 (highest shade).  </w:t>
+      </w:r>
+      <w:r>
+        <w:t xml:space="preserve">Site shade is calculated based on the </w:t>
+      </w:r>
+      <w:r>
+        <w:t xml:space="preserve">percentage of </w:t>
+      </w:r>
+      <w:r>
+        <w:t xml:space="preserve">biomass present on a site </w:t>
+      </w:r>
+      <w:r>
+        <w:t xml:space="preserve">relative to </w:t>
+      </w:r>
+      <w:r>
+        <w:t xml:space="preserve">the maximum </w:t>
+      </w:r>
+      <w:bookmarkStart w:id="16" w:name="OLE_LINK1"/>
+      <w:bookmarkStart w:id="17" w:name="OLE_LINK2"/>
+      <w:r>
+        <w:t xml:space="preserve">possible biomass </w:t>
+      </w:r>
       <w:bookmarkEnd w:id="16"/>
-    </w:p>
-    <w:p>
-      <w:pPr>
-        <w:pStyle w:val="textbody"/>
-      </w:pPr>
-      <w:r>
-        <w:t xml:space="preserve">There are six possible site shade classes ranging from zero (no shade) to 5 (highest shade).  </w:t>
-      </w:r>
-      <w:r>
-        <w:t xml:space="preserve">Site shade is calculated based on the </w:t>
-      </w:r>
-      <w:r>
-        <w:t xml:space="preserve">percentage of </w:t>
-      </w:r>
-      <w:r>
-        <w:t xml:space="preserve">biomass present on a site </w:t>
-      </w:r>
-      <w:r>
-        <w:t xml:space="preserve">relative to </w:t>
-      </w:r>
-      <w:r>
-        <w:t xml:space="preserve">the maximum </w:t>
-      </w:r>
-      <w:bookmarkStart w:id="17" w:name="OLE_LINK1"/>
-      <w:bookmarkStart w:id="18" w:name="OLE_LINK2"/>
-      <w:r>
-        <w:t xml:space="preserve">possible biomass </w:t>
-      </w:r>
       <w:bookmarkEnd w:id="17"/>
-      <w:bookmarkEnd w:id="18"/>
       <w:r>
         <w:lastRenderedPageBreak/>
         <w:t>for an ecoregion</w:t>
@@ -9273,11 +9231,11 @@
       <w:pPr>
         <w:pStyle w:val="Heading2"/>
       </w:pPr>
-      <w:bookmarkStart w:id="19" w:name="_Toc362510360"/>
+      <w:bookmarkStart w:id="18" w:name="_Toc362510360"/>
       <w:r>
         <w:t>Interactions with Age-Only Disturbances</w:t>
       </w:r>
-      <w:bookmarkEnd w:id="19"/>
+      <w:bookmarkEnd w:id="18"/>
     </w:p>
     <w:p>
       <w:pPr>
@@ -9353,72 +9311,72 @@
       <w:pPr>
         <w:pStyle w:val="Heading2"/>
       </w:pPr>
-      <w:bookmarkStart w:id="20" w:name="_Toc362510361"/>
+      <w:bookmarkStart w:id="19" w:name="_Toc362510361"/>
       <w:r>
         <w:t>Dynamic Inputs for Climate Change or Other</w:t>
       </w:r>
+      <w:bookmarkEnd w:id="19"/>
+    </w:p>
+    <w:p>
+      <w:pPr>
+        <w:pStyle w:val="textbody"/>
+      </w:pPr>
+      <w:r>
+        <w:t xml:space="preserve">Only three sets of parameters can be updated:  maximum ANPP, maximum AGB, and the probability of establishment.  </w:t>
+      </w:r>
+      <w:r>
+        <w:t>By allowing the parameters to be updated, the effects of climate change on succession (or any temporal dynamics related to succession) can be simulated.  The inputs can be updated at any time step.</w:t>
+      </w:r>
+    </w:p>
+    <w:p>
+      <w:pPr>
+        <w:pStyle w:val="Heading2"/>
+      </w:pPr>
+      <w:bookmarkStart w:id="20" w:name="_Toc362510362"/>
+      <w:r>
+        <w:t>Major Releases</w:t>
+      </w:r>
       <w:bookmarkEnd w:id="20"/>
     </w:p>
     <w:p>
       <w:pPr>
+        <w:pStyle w:val="Heading3"/>
+      </w:pPr>
+      <w:bookmarkStart w:id="21" w:name="_Toc362510363"/>
+      <w:r>
+        <w:t>Version 3.1</w:t>
+      </w:r>
+      <w:bookmarkEnd w:id="21"/>
+    </w:p>
+    <w:p>
+      <w:pPr>
         <w:pStyle w:val="textbody"/>
       </w:pPr>
       <w:r>
-        <w:t xml:space="preserve">Only three sets of parameters can be updated:  maximum ANPP, maximum AGB, and the probability of establishment.  </w:t>
-      </w:r>
-      <w:r>
-        <w:t>By allowing the parameters to be updated, the effects of climate change on succession (or any temporal dynamics related to succession) can be simulated.  The inputs can be updated at any time step.</w:t>
-      </w:r>
-    </w:p>
-    <w:p>
-      <w:pPr>
-        <w:pStyle w:val="Heading2"/>
-      </w:pPr>
-      <w:bookmarkStart w:id="21" w:name="_Toc362510362"/>
-      <w:r>
-        <w:t>Major Releases</w:t>
-      </w:r>
-      <w:bookmarkEnd w:id="21"/>
+        <w:t>This version applies the restriction that a species must have an establishment probability &gt; 0 for planting (within a Harvest prescription) to be successful.  This behavior is now consistent with the general Model Description.</w:t>
+      </w:r>
     </w:p>
     <w:p>
       <w:pPr>
         <w:pStyle w:val="Heading3"/>
       </w:pPr>
-      <w:bookmarkStart w:id="22" w:name="_Toc362510363"/>
-      <w:r>
-        <w:t>Version 3.1</w:t>
+      <w:bookmarkStart w:id="22" w:name="_Toc362510364"/>
+      <w:r>
+        <w:t xml:space="preserve">Version </w:t>
+      </w:r>
+      <w:r>
+        <w:fldChar w:fldCharType="begin"/>
+      </w:r>
+      <w:r>
+        <w:instrText xml:space="preserve"> DOCPROPERTY  "Extension Version"  \* MERGEFORMAT </w:instrText>
+      </w:r>
+      <w:r>
+        <w:fldChar w:fldCharType="separate"/>
+      </w:r>
+      <w:r>
+        <w:t>3.0</w:t>
       </w:r>
       <w:bookmarkEnd w:id="22"/>
-    </w:p>
-    <w:p>
-      <w:pPr>
-        <w:pStyle w:val="textbody"/>
-      </w:pPr>
-      <w:r>
-        <w:t>This version applies the restriction that a species must have an establishment probability &gt; 0 for planting (within a Harvest prescription) to be successful.  This behavior is now consistent with the general Model Description.</w:t>
-      </w:r>
-    </w:p>
-    <w:p>
-      <w:pPr>
-        <w:pStyle w:val="Heading3"/>
-      </w:pPr>
-      <w:bookmarkStart w:id="23" w:name="_Toc362510364"/>
-      <w:r>
-        <w:t xml:space="preserve">Version </w:t>
-      </w:r>
-      <w:r>
-        <w:fldChar w:fldCharType="begin"/>
-      </w:r>
-      <w:r>
-        <w:instrText xml:space="preserve"> DOCPROPERTY  "Extension Version"  \* MERGEFORMAT </w:instrText>
-      </w:r>
-      <w:r>
-        <w:fldChar w:fldCharType="separate"/>
-      </w:r>
-      <w:r>
-        <w:t>3.0</w:t>
-      </w:r>
-      <w:bookmarkEnd w:id="23"/>
       <w:r>
         <w:fldChar w:fldCharType="end"/>
       </w:r>
@@ -9495,11 +9453,11 @@
         <w:pStyle w:val="Heading3"/>
         <w:ind w:left="720" w:hanging="720"/>
       </w:pPr>
-      <w:bookmarkStart w:id="24" w:name="_Toc362510365"/>
+      <w:bookmarkStart w:id="23" w:name="_Toc362510365"/>
       <w:r>
         <w:t>Version 2.2</w:t>
       </w:r>
-      <w:bookmarkEnd w:id="24"/>
+      <w:bookmarkEnd w:id="23"/>
     </w:p>
     <w:p>
       <w:pPr>
@@ -9579,11 +9537,11 @@
         <w:pStyle w:val="Heading3"/>
         <w:ind w:left="720" w:hanging="720"/>
       </w:pPr>
-      <w:bookmarkStart w:id="25" w:name="_Toc362510366"/>
+      <w:bookmarkStart w:id="24" w:name="_Toc362510366"/>
       <w:r>
         <w:t>Version 2.1</w:t>
       </w:r>
-      <w:bookmarkEnd w:id="25"/>
+      <w:bookmarkEnd w:id="24"/>
     </w:p>
     <w:p>
       <w:pPr>
@@ -9616,103 +9574,103 @@
         <w:pStyle w:val="Heading3"/>
         <w:ind w:left="720" w:hanging="720"/>
       </w:pPr>
-      <w:bookmarkStart w:id="26" w:name="_Toc362510367"/>
+      <w:bookmarkStart w:id="25" w:name="_Toc362510367"/>
       <w:r>
         <w:t>Version 2.0</w:t>
       </w:r>
+      <w:bookmarkEnd w:id="25"/>
+    </w:p>
+    <w:p>
+      <w:pPr>
+        <w:pStyle w:val="textbody"/>
+      </w:pPr>
+      <w:r>
+        <w:t>First and foremost, maximum aboveground biomass (AGB) is now an input parameter.  This change was made to accommodate recent data from the literature (Keeling and Phillips 2007) that suggest that the relationship between above ground net primary productivity (ANPP) and AGB is not linear beyond ~10 Mg ha</w:t>
+      </w:r>
+      <w:r>
+        <w:rPr>
+          <w:vertAlign w:val="superscript"/>
+        </w:rPr>
+        <w:t>-1</w:t>
+      </w:r>
+      <w:r>
+        <w:t xml:space="preserve"> yr</w:t>
+      </w:r>
+      <w:r>
+        <w:rPr>
+          <w:vertAlign w:val="superscript"/>
+        </w:rPr>
+        <w:t>-1</w:t>
+      </w:r>
+      <w:r>
+        <w:t xml:space="preserve">.  In addition, separate input for maximum AGB better accommodates shrubs and grasses that have different relationships between ANPP and AGB.  </w:t>
+      </w:r>
+    </w:p>
+    <w:p>
+      <w:pPr>
+        <w:pStyle w:val="textbody"/>
+      </w:pPr>
+      <w:r>
+        <w:t>Second, the probability of establishment given light conditions (</w:t>
+      </w:r>
+      <w:smartTag w:uri="urn:schemas-microsoft-com:office:smarttags" w:element="place">
+        <w:r>
+          <w:t>P</w:t>
+        </w:r>
+        <w:r>
+          <w:rPr>
+            <w:vertAlign w:val="subscript"/>
+          </w:rPr>
+          <w:t>est</w:t>
+        </w:r>
+      </w:smartTag>
+      <w:r>
+        <w:t xml:space="preserve"> | L) can now range from 0.0 to 1.0.  In all previous versions of LANDIS, P|L was either only 0.0 or 1.0.  The original parameters are provided in the example input file given with this version.  These parameters are perhaps ‘hopeful monsters’ in that empirical or simulated data to estimate these parameters has not yet been gathered.</w:t>
+      </w:r>
+    </w:p>
+    <w:p>
+      <w:pPr>
+        <w:pStyle w:val="textbody"/>
+      </w:pPr>
+      <w:r>
+        <w:t xml:space="preserve">Finally, </w:t>
+      </w:r>
+      <w:proofErr w:type="spellStart"/>
+      <w:r>
+        <w:t>Meentemeyer’s</w:t>
+      </w:r>
+      <w:proofErr w:type="spellEnd"/>
+      <w:r>
+        <w:t xml:space="preserve"> decay function (</w:t>
+      </w:r>
+      <w:proofErr w:type="spellStart"/>
+      <w:r>
+        <w:t>Meentemeyer</w:t>
+      </w:r>
+      <w:proofErr w:type="spellEnd"/>
+      <w:r>
+        <w:t xml:space="preserve"> 1978) is now coded directly into the extension.  Percent leaf lignin by species and actual evapotranspiration by ecoregion are now separate input parameters.  The goal here was to simplify inputs as this is currently the most common method for calculating leaf decay parameters.  If leaf decay is unimportant, the user should provide high values for AET (e.g., 1000).</w:t>
+      </w:r>
+    </w:p>
+    <w:p>
+      <w:pPr>
+        <w:pStyle w:val="Heading2"/>
+      </w:pPr>
+      <w:bookmarkStart w:id="26" w:name="_Toc362510368"/>
+      <w:r>
+        <w:t>Minor Releases</w:t>
+      </w:r>
       <w:bookmarkEnd w:id="26"/>
     </w:p>
     <w:p>
       <w:pPr>
-        <w:pStyle w:val="textbody"/>
-      </w:pPr>
-      <w:r>
-        <w:t>First and foremost, maximum aboveground biomass (AGB) is now an input parameter.  This change was made to accommodate recent data from the literature (Keeling and Phillips 2007) that suggest that the relationship between above ground net primary productivity (ANPP) and AGB is not linear beyond ~10 Mg ha</w:t>
-      </w:r>
-      <w:r>
-        <w:rPr>
-          <w:vertAlign w:val="superscript"/>
-        </w:rPr>
-        <w:t>-1</w:t>
-      </w:r>
-      <w:r>
-        <w:t xml:space="preserve"> yr</w:t>
-      </w:r>
-      <w:r>
-        <w:rPr>
-          <w:vertAlign w:val="superscript"/>
-        </w:rPr>
-        <w:t>-1</w:t>
-      </w:r>
-      <w:r>
-        <w:t xml:space="preserve">.  In addition, separate input for maximum AGB better accommodates shrubs and grasses that have different relationships between ANPP and AGB.  </w:t>
-      </w:r>
-    </w:p>
-    <w:p>
-      <w:pPr>
-        <w:pStyle w:val="textbody"/>
-      </w:pPr>
-      <w:r>
-        <w:t>Second, the probability of establishment given light conditions (</w:t>
-      </w:r>
-      <w:smartTag w:uri="urn:schemas-microsoft-com:office:smarttags" w:element="place">
-        <w:r>
-          <w:t>P</w:t>
-        </w:r>
-        <w:r>
-          <w:rPr>
-            <w:vertAlign w:val="subscript"/>
-          </w:rPr>
-          <w:t>est</w:t>
-        </w:r>
-      </w:smartTag>
-      <w:r>
-        <w:t xml:space="preserve"> | L) can now range from 0.0 to 1.0.  In all previous versions of LANDIS, P|L was either only 0.0 or 1.0.  The original parameters are provided in the example input file given with this version.  These parameters are perhaps ‘hopeful monsters’ in that empirical or simulated data to estimate these parameters has not yet been gathered.</w:t>
-      </w:r>
-    </w:p>
-    <w:p>
-      <w:pPr>
-        <w:pStyle w:val="textbody"/>
-      </w:pPr>
-      <w:r>
-        <w:t xml:space="preserve">Finally, </w:t>
-      </w:r>
-      <w:proofErr w:type="spellStart"/>
-      <w:r>
-        <w:t>Meentemeyer’s</w:t>
-      </w:r>
-      <w:proofErr w:type="spellEnd"/>
-      <w:r>
-        <w:t xml:space="preserve"> decay function (</w:t>
-      </w:r>
-      <w:proofErr w:type="spellStart"/>
-      <w:r>
-        <w:t>Meentemeyer</w:t>
-      </w:r>
-      <w:proofErr w:type="spellEnd"/>
-      <w:r>
-        <w:t xml:space="preserve"> 1978) is now coded directly into the extension.  Percent leaf lignin by species and actual evapotranspiration by ecoregion are now separate input parameters.  The goal here was to simplify inputs as this is currently the most common method for calculating leaf decay parameters.  If leaf decay is unimportant, the user should provide high values for AET (e.g., 1000).</w:t>
-      </w:r>
-    </w:p>
-    <w:p>
-      <w:pPr>
-        <w:pStyle w:val="Heading2"/>
-      </w:pPr>
-      <w:bookmarkStart w:id="27" w:name="_Toc362510368"/>
-      <w:r>
-        <w:t>Minor Releases</w:t>
+        <w:pStyle w:val="Heading3"/>
+      </w:pPr>
+      <w:bookmarkStart w:id="27" w:name="_Toc362510369"/>
+      <w:r>
+        <w:t>Version 3.1.1</w:t>
       </w:r>
       <w:bookmarkEnd w:id="27"/>
-    </w:p>
-    <w:p>
-      <w:pPr>
-        <w:pStyle w:val="Heading3"/>
-      </w:pPr>
-      <w:bookmarkStart w:id="28" w:name="_Toc362510369"/>
-      <w:r>
-        <w:t>Version 3.1.1</w:t>
-      </w:r>
-      <w:bookmarkEnd w:id="28"/>
     </w:p>
     <w:p>
       <w:pPr>
@@ -9782,6 +9740,16 @@
     </w:p>
     <w:p>
       <w:pPr>
+        <w:pStyle w:val="textbody"/>
+      </w:pPr>
+      <w:r>
+        <w:t>Also added CAUTION note if AET is set to zero for an active ecoregion.</w:t>
+      </w:r>
+      <w:bookmarkStart w:id="28" w:name="_GoBack"/>
+      <w:bookmarkEnd w:id="28"/>
+    </w:p>
+    <w:p>
+      <w:pPr>
         <w:pStyle w:val="Heading2"/>
       </w:pPr>
       <w:bookmarkStart w:id="29" w:name="_Toc362510370"/>
@@ -9857,6 +9825,7 @@
         <w:rPr>
           <w:rFonts w:cs="MS Sans Serif"/>
         </w:rPr>
+        <w:lastRenderedPageBreak/>
         <w:t>Meentemeyer</w:t>
       </w:r>
       <w:proofErr w:type="spellEnd"/>
@@ -9887,7 +9856,6 @@
       </w:pPr>
       <w:proofErr w:type="gramStart"/>
       <w:r>
-        <w:lastRenderedPageBreak/>
         <w:t>Scheller, R. M. and Mladenoff, D. J.</w:t>
       </w:r>
       <w:proofErr w:type="gramEnd"/>
@@ -10223,17 +10191,17 @@
       </w:pPr>
       <w:bookmarkStart w:id="40" w:name="_Toc133339089"/>
       <w:bookmarkStart w:id="41" w:name="_Toc282434150"/>
-      <w:bookmarkStart w:id="42" w:name="_Toc107735768"/>
-      <w:bookmarkStart w:id="43" w:name="_Toc112490868"/>
-      <w:bookmarkStart w:id="44" w:name="_Ref140207509"/>
-      <w:bookmarkStart w:id="45" w:name="_Toc362510376"/>
+      <w:bookmarkStart w:id="42" w:name="_Toc362510376"/>
+      <w:bookmarkStart w:id="43" w:name="_Toc107735768"/>
+      <w:bookmarkStart w:id="44" w:name="_Toc112490868"/>
+      <w:bookmarkStart w:id="45" w:name="_Ref140207509"/>
       <w:proofErr w:type="spellStart"/>
       <w:r>
         <w:t>InitialCommunities</w:t>
       </w:r>
       <w:bookmarkEnd w:id="40"/>
       <w:bookmarkEnd w:id="41"/>
-      <w:bookmarkEnd w:id="45"/>
+      <w:bookmarkEnd w:id="42"/>
       <w:proofErr w:type="spellEnd"/>
     </w:p>
     <w:p>
@@ -10378,9 +10346,9 @@
       <w:r>
         <w:t xml:space="preserve"> Table</w:t>
       </w:r>
-      <w:bookmarkEnd w:id="42"/>
       <w:bookmarkEnd w:id="43"/>
       <w:bookmarkEnd w:id="44"/>
+      <w:bookmarkEnd w:id="45"/>
       <w:bookmarkEnd w:id="52"/>
     </w:p>
     <w:p>
@@ -10615,10 +10583,10 @@
         </w:tabs>
         <w:ind w:left="648" w:hanging="648"/>
       </w:pPr>
-      <w:bookmarkStart w:id="62" w:name="_Toc107735769"/>
-      <w:bookmarkStart w:id="63" w:name="_Toc112490873"/>
-      <w:bookmarkStart w:id="64" w:name="_Ref140207562"/>
-      <w:bookmarkStart w:id="65" w:name="_Toc362510385"/>
+      <w:bookmarkStart w:id="62" w:name="_Toc362510385"/>
+      <w:bookmarkStart w:id="63" w:name="_Toc107735769"/>
+      <w:bookmarkStart w:id="64" w:name="_Toc112490873"/>
+      <w:bookmarkStart w:id="65" w:name="_Ref140207562"/>
       <w:proofErr w:type="spellStart"/>
       <w:r>
         <w:lastRenderedPageBreak/>
@@ -10631,7 +10599,7 @@
       <w:r>
         <w:t>Table</w:t>
       </w:r>
-      <w:bookmarkEnd w:id="65"/>
+      <w:bookmarkEnd w:id="62"/>
     </w:p>
     <w:p>
       <w:pPr>
@@ -10729,13 +10697,13 @@
       <w:r>
         <w:t>Parameters</w:t>
       </w:r>
-      <w:bookmarkEnd w:id="62"/>
+      <w:bookmarkEnd w:id="63"/>
       <w:proofErr w:type="spellEnd"/>
       <w:r>
         <w:t xml:space="preserve"> Table</w:t>
       </w:r>
-      <w:bookmarkEnd w:id="63"/>
       <w:bookmarkEnd w:id="64"/>
+      <w:bookmarkEnd w:id="65"/>
       <w:bookmarkEnd w:id="68"/>
     </w:p>
     <w:p>
@@ -10947,13 +10915,13 @@
         <w:pStyle w:val="Heading3"/>
         <w:ind w:left="720" w:hanging="720"/>
       </w:pPr>
-      <w:bookmarkStart w:id="77" w:name="_Toc112490878"/>
-      <w:bookmarkStart w:id="78" w:name="_Toc107735770"/>
-      <w:bookmarkStart w:id="79" w:name="_Toc362510393"/>
+      <w:bookmarkStart w:id="77" w:name="_Toc362510393"/>
+      <w:bookmarkStart w:id="78" w:name="_Toc112490878"/>
+      <w:bookmarkStart w:id="79" w:name="_Toc107735770"/>
       <w:r>
         <w:t>Growth Curve – Shape Parameter</w:t>
       </w:r>
-      <w:bookmarkEnd w:id="79"/>
+      <w:bookmarkEnd w:id="77"/>
     </w:p>
     <w:p>
       <w:pPr>
@@ -11104,15 +11072,15 @@
       <w:pPr>
         <w:pStyle w:val="Heading2"/>
       </w:pPr>
-      <w:bookmarkStart w:id="84" w:name="_Ref140060996"/>
-      <w:bookmarkStart w:id="85" w:name="_Toc362510398"/>
-      <w:bookmarkEnd w:id="77"/>
+      <w:bookmarkStart w:id="84" w:name="_Toc362510398"/>
+      <w:bookmarkStart w:id="85" w:name="_Ref140060996"/>
       <w:bookmarkEnd w:id="78"/>
+      <w:bookmarkEnd w:id="79"/>
       <w:proofErr w:type="spellStart"/>
       <w:r>
         <w:t>DynamicInputFile</w:t>
       </w:r>
-      <w:bookmarkEnd w:id="85"/>
+      <w:bookmarkEnd w:id="84"/>
       <w:proofErr w:type="spellEnd"/>
     </w:p>
     <w:p>
@@ -11139,7 +11107,7 @@
       <w:r>
         <w:t>:BiomassParameters</w:t>
       </w:r>
-      <w:bookmarkEnd w:id="84"/>
+      <w:bookmarkEnd w:id="85"/>
       <w:bookmarkEnd w:id="86"/>
       <w:proofErr w:type="spellEnd"/>
       <w:proofErr w:type="gramEnd"/>
@@ -11188,13 +11156,13 @@
       <w:pPr>
         <w:pStyle w:val="Heading1"/>
       </w:pPr>
-      <w:bookmarkStart w:id="87" w:name="_Ref140059391"/>
-      <w:bookmarkStart w:id="88" w:name="_Toc362510400"/>
+      <w:bookmarkStart w:id="87" w:name="_Toc362510400"/>
+      <w:bookmarkStart w:id="88" w:name="_Ref140059391"/>
       <w:r>
         <w:lastRenderedPageBreak/>
         <w:t>Input File – Dynamic Inputs</w:t>
       </w:r>
-      <w:bookmarkEnd w:id="88"/>
+      <w:bookmarkEnd w:id="87"/>
     </w:p>
     <w:p>
       <w:pPr>
@@ -11394,16 +11362,16 @@
       <w:pPr>
         <w:pStyle w:val="Heading3"/>
       </w:pPr>
-      <w:bookmarkStart w:id="94" w:name="_Toc112490880"/>
-      <w:bookmarkStart w:id="95" w:name="_Toc362510405"/>
+      <w:bookmarkStart w:id="94" w:name="_Toc362510405"/>
+      <w:bookmarkStart w:id="95" w:name="_Toc112490880"/>
       <w:r>
         <w:t>Column 3:  Species</w:t>
       </w:r>
+      <w:bookmarkEnd w:id="94"/>
+      <w:r>
+        <w:t xml:space="preserve"> </w:t>
+      </w:r>
       <w:bookmarkEnd w:id="95"/>
-      <w:r>
-        <w:t xml:space="preserve"> </w:t>
-      </w:r>
-      <w:bookmarkEnd w:id="94"/>
     </w:p>
     <w:p>
       <w:pPr>
@@ -11548,9 +11516,9 @@
       <w:pPr>
         <w:pStyle w:val="Heading3"/>
       </w:pPr>
-      <w:bookmarkStart w:id="103" w:name="_Toc112490883"/>
-      <w:bookmarkStart w:id="104" w:name="_Ref140207868"/>
-      <w:bookmarkStart w:id="105" w:name="_Toc362510408"/>
+      <w:bookmarkStart w:id="103" w:name="_Toc362510408"/>
+      <w:bookmarkStart w:id="104" w:name="_Toc112490883"/>
+      <w:bookmarkStart w:id="105" w:name="_Ref140207868"/>
       <w:r>
         <w:t xml:space="preserve">Column 6:  </w:t>
       </w:r>
@@ -11563,12 +11531,12 @@
       <w:r>
         <w:t>Biomass</w:t>
       </w:r>
+      <w:bookmarkEnd w:id="103"/>
+      <w:r>
+        <w:t xml:space="preserve"> </w:t>
+      </w:r>
+      <w:bookmarkEnd w:id="104"/>
       <w:bookmarkEnd w:id="105"/>
-      <w:r>
-        <w:t xml:space="preserve"> </w:t>
-      </w:r>
-      <w:bookmarkEnd w:id="103"/>
-      <w:bookmarkEnd w:id="104"/>
     </w:p>
     <w:p>
       <w:pPr>
@@ -11626,7 +11594,7 @@
         <w:lastRenderedPageBreak/>
         <w:t>Input File – Age-only Disturbances</w:t>
       </w:r>
-      <w:bookmarkEnd w:id="87"/>
+      <w:bookmarkEnd w:id="88"/>
       <w:bookmarkEnd w:id="106"/>
     </w:p>
     <w:p>
@@ -12797,21 +12765,11 @@
       <w:r>
         <w:t xml:space="preserve">This parameter is the code used for the class in the input map (see section </w:t>
       </w:r>
-      <w:r>
-        <w:fldChar w:fldCharType="begin"/>
-      </w:r>
-      <w:r>
-        <w:instrText xml:space="preserve"> REF _Ref109371856 \r </w:instrText>
-      </w:r>
-      <w:r>
-        <w:fldChar w:fldCharType="separate"/>
-      </w:r>
-      <w:r>
-        <w:t>2.5</w:t>
-      </w:r>
-      <w:r>
-        <w:fldChar w:fldCharType="end"/>
-      </w:r>
+      <w:fldSimple w:instr=" REF _Ref109371856 \r ">
+        <w:r>
+          <w:t>2.5</w:t>
+        </w:r>
+      </w:fldSimple>
       <w:r>
         <w:t>).  Value: 0 ≤ integer ≤ 65,535.  Each class’ map code must be unique.  Map codes do not have to appear in any order, and do not need to be consecutive.</w:t>
       </w:r>
@@ -13105,8 +13063,8 @@
       <w:pPr>
         <w:pStyle w:val="Heading1"/>
       </w:pPr>
-      <w:bookmarkStart w:id="138" w:name="_Toc112490864"/>
-      <w:bookmarkStart w:id="139" w:name="_Toc362510426"/>
+      <w:bookmarkStart w:id="138" w:name="_Toc362510426"/>
+      <w:bookmarkStart w:id="139" w:name="_Toc112490864"/>
       <w:r>
         <w:lastRenderedPageBreak/>
         <w:t>Output</w:t>
@@ -13114,7 +13072,7 @@
       <w:r>
         <w:t>s</w:t>
       </w:r>
-      <w:bookmarkEnd w:id="139"/>
+      <w:bookmarkEnd w:id="138"/>
     </w:p>
     <w:p>
       <w:pPr>
@@ -13376,7 +13334,7 @@
         <w:lastRenderedPageBreak/>
         <w:t xml:space="preserve">Example </w:t>
       </w:r>
-      <w:bookmarkEnd w:id="138"/>
+      <w:bookmarkEnd w:id="139"/>
       <w:r>
         <w:t>Inputs</w:t>
       </w:r>
@@ -17211,42 +17169,19 @@
         <w:tab w:val="right" w:pos="8976"/>
       </w:tabs>
     </w:pPr>
-    <w:r>
-      <w:fldChar w:fldCharType="begin"/>
-    </w:r>
-    <w:r>
-      <w:instrText xml:space="preserve"> DOCP</w:instrText>
-    </w:r>
-    <w:r>
-      <w:instrText xml:space="preserve">ROPERTY  "Extension Name"  \* MERGEFORMAT </w:instrText>
-    </w:r>
-    <w:r>
-      <w:fldChar w:fldCharType="separate"/>
-    </w:r>
-    <w:r>
-      <w:t>Biomass Succession</w:t>
-    </w:r>
-    <w:r>
-      <w:fldChar w:fldCharType="end"/>
-    </w:r>
+    <w:fldSimple w:instr=" DOCPROPERTY  &quot;Extension Name&quot;  \* MERGEFORMAT ">
+      <w:r>
+        <w:t>Biomass Succession</w:t>
+      </w:r>
+    </w:fldSimple>
     <w:r>
       <w:t xml:space="preserve"> v</w:t>
     </w:r>
-    <w:r>
-      <w:fldChar w:fldCharType="begin"/>
-    </w:r>
-    <w:r>
-      <w:instrText xml:space="preserve"> DOCPROPERTY  "Extension Version"  \* MERGEFORMAT </w:instrText>
-    </w:r>
-    <w:r>
-      <w:fldChar w:fldCharType="separate"/>
-    </w:r>
-    <w:r>
-      <w:t>3.1</w:t>
-    </w:r>
-    <w:r>
-      <w:fldChar w:fldCharType="end"/>
-    </w:r>
+    <w:fldSimple w:instr=" DOCPROPERTY  &quot;Extension Version&quot;  \* MERGEFORMAT ">
+      <w:r>
+        <w:t>3.1</w:t>
+      </w:r>
+    </w:fldSimple>
     <w:r>
       <w:t xml:space="preserve"> – User Guide</w:t>
     </w:r>
@@ -19920,7 +19855,7 @@
 </file>
 
 <file path=customXml/itemProps1.xml><?xml version="1.0" encoding="utf-8"?>
-<ds:datastoreItem xmlns:ds="http://schemas.openxmlformats.org/officeDocument/2006/customXml" ds:itemID="{E1811FBE-DFB0-4BD3-973D-229E7E9F1062}">
+<ds:datastoreItem xmlns:ds="http://schemas.openxmlformats.org/officeDocument/2006/customXml" ds:itemID="{AA65CF26-8367-4F32-A0B4-CFF682A528BD}">
   <ds:schemaRefs>
     <ds:schemaRef ds:uri="http://schemas.openxmlformats.org/officeDocument/2006/bibliography"/>
   </ds:schemaRefs>

</xml_diff>